<commit_message>
Ensures indexes are built on app startup. Updated indexer naming conventions. Updated release notes.
</commit_message>
<xml_diff>
--- a/RELEASES/v1.0 RTM/ReleaseNotes.docx
+++ b/RELEASES/v1.0 RTM/ReleaseNotes.docx
@@ -9,584 +9,463 @@
       <w:r>
         <w:t>New Features</w:t>
       </w:r>
+    </w:p>
+    <w:p>
+      <w:pPr>
+        <w:numPr>
+          <w:ilvl w:val="0"/>
+          <w:numId w:val="9"/>
+        </w:numPr>
+        <w:rPr>
+          <w:rFonts w:cstheme="minorHAnsi"/>
+        </w:rPr>
+      </w:pPr>
+      <w:r>
+        <w:rPr>
+          <w:rFonts w:cstheme="minorHAnsi"/>
+        </w:rPr>
+        <w:t>Indexing ANY type of data easily using the LuceneEngine index/search providers</w:t>
+      </w:r>
+    </w:p>
+    <w:p>
+      <w:pPr>
+        <w:numPr>
+          <w:ilvl w:val="0"/>
+          <w:numId w:val="9"/>
+        </w:numPr>
+        <w:rPr>
+          <w:rFonts w:cstheme="minorHAnsi"/>
+        </w:rPr>
+      </w:pPr>
+      <w:r>
+        <w:rPr>
+          <w:rFonts w:cstheme="minorHAnsi"/>
+        </w:rPr>
+        <w:t xml:space="preserve">PDF </w:t>
+      </w:r>
+      <w:r>
+        <w:rPr>
+          <w:rFonts w:cstheme="minorHAnsi"/>
+          <w:szCs w:val="20"/>
+        </w:rPr>
+        <w:t>Indexing</w:t>
+      </w:r>
+      <w:r>
+        <w:rPr>
+          <w:rFonts w:cstheme="minorHAnsi"/>
+        </w:rPr>
+        <w:t xml:space="preserve"> for Umbraco</w:t>
+      </w:r>
+    </w:p>
+    <w:p>
+      <w:pPr>
+        <w:numPr>
+          <w:ilvl w:val="0"/>
+          <w:numId w:val="9"/>
+        </w:numPr>
+        <w:rPr>
+          <w:rFonts w:cstheme="minorHAnsi"/>
+        </w:rPr>
+      </w:pPr>
+      <w:r>
+        <w:rPr>
+          <w:rFonts w:cstheme="minorHAnsi"/>
+        </w:rPr>
+        <w:t>XSLT extensions for Umbraco</w:t>
+      </w:r>
+    </w:p>
+    <w:p>
+      <w:pPr>
+        <w:numPr>
+          <w:ilvl w:val="0"/>
+          <w:numId w:val="9"/>
+        </w:numPr>
+        <w:rPr>
+          <w:rFonts w:cstheme="minorHAnsi"/>
+        </w:rPr>
+      </w:pPr>
+      <w:r>
+        <w:rPr>
+          <w:rFonts w:cstheme="minorHAnsi"/>
+        </w:rPr>
+        <w:t>Data Type declarations for indexed fields</w:t>
+      </w:r>
+    </w:p>
+    <w:p>
+      <w:pPr>
+        <w:numPr>
+          <w:ilvl w:val="0"/>
+          <w:numId w:val="9"/>
+        </w:numPr>
+        <w:rPr>
+          <w:rFonts w:cstheme="minorHAnsi"/>
+        </w:rPr>
+      </w:pPr>
+      <w:r>
+        <w:rPr>
+          <w:rFonts w:cstheme="minorHAnsi"/>
+        </w:rPr>
+        <w:t>Date &amp; Number range searching</w:t>
+      </w:r>
+    </w:p>
+    <w:p>
+      <w:pPr>
+        <w:pStyle w:val="Heading1"/>
+      </w:pPr>
+      <w:r>
+        <w:t>Components</w:t>
+      </w:r>
+    </w:p>
+    <w:p>
+      <w:pPr>
+        <w:numPr>
+          <w:ilvl w:val="0"/>
+          <w:numId w:val="10"/>
+        </w:numPr>
+        <w:rPr>
+          <w:rFonts w:cstheme="minorHAnsi"/>
+        </w:rPr>
+      </w:pPr>
+      <w:r>
+        <w:rPr>
+          <w:rFonts w:cstheme="minorHAnsi"/>
+        </w:rPr>
+        <w:t xml:space="preserve">Examine.DLL </w:t>
+      </w:r>
+    </w:p>
+    <w:p>
+      <w:pPr>
+        <w:numPr>
+          <w:ilvl w:val="1"/>
+          <w:numId w:val="10"/>
+        </w:numPr>
+        <w:rPr>
+          <w:rFonts w:cstheme="minorHAnsi"/>
+        </w:rPr>
+      </w:pPr>
+      <w:r>
+        <w:rPr>
+          <w:rFonts w:cstheme="minorHAnsi"/>
+        </w:rPr>
+        <w:t>Contains all base providers</w:t>
+      </w:r>
+    </w:p>
+    <w:p>
+      <w:pPr>
+        <w:numPr>
+          <w:ilvl w:val="1"/>
+          <w:numId w:val="10"/>
+        </w:numPr>
+        <w:rPr>
+          <w:rFonts w:cstheme="minorHAnsi"/>
+        </w:rPr>
+      </w:pPr>
+      <w:r>
+        <w:rPr>
+          <w:rFonts w:cstheme="minorHAnsi"/>
+        </w:rPr>
+        <w:t>Contains the LuceneEngine</w:t>
+      </w:r>
+    </w:p>
+    <w:p>
+      <w:pPr>
+        <w:numPr>
+          <w:ilvl w:val="1"/>
+          <w:numId w:val="10"/>
+        </w:numPr>
+        <w:rPr>
+          <w:rFonts w:cstheme="minorHAnsi"/>
+        </w:rPr>
+      </w:pPr>
+      <w:r>
+        <w:rPr>
+          <w:rFonts w:cstheme="minorHAnsi"/>
+        </w:rPr>
+        <w:t>Contains the SimpleDataProvider for indexing any type of data source</w:t>
+      </w:r>
+    </w:p>
+    <w:p>
+      <w:pPr>
+        <w:numPr>
+          <w:ilvl w:val="0"/>
+          <w:numId w:val="11"/>
+        </w:numPr>
+        <w:rPr>
+          <w:rFonts w:cstheme="minorHAnsi"/>
+        </w:rPr>
+      </w:pPr>
+      <w:r>
+        <w:rPr>
+          <w:rFonts w:cstheme="minorHAnsi"/>
+        </w:rPr>
+        <w:t xml:space="preserve">UmbracoExamine.DLL </w:t>
+      </w:r>
+    </w:p>
+    <w:p>
+      <w:pPr>
+        <w:numPr>
+          <w:ilvl w:val="1"/>
+          <w:numId w:val="11"/>
+        </w:numPr>
+        <w:rPr>
+          <w:rFonts w:cstheme="minorHAnsi"/>
+        </w:rPr>
+      </w:pPr>
+      <w:r>
+        <w:rPr>
+          <w:rFonts w:cstheme="minorHAnsi"/>
+        </w:rPr>
+        <w:t>Contains all Umbraco specific providers</w:t>
+      </w:r>
+    </w:p>
+    <w:p>
+      <w:pPr>
+        <w:numPr>
+          <w:ilvl w:val="1"/>
+          <w:numId w:val="11"/>
+        </w:numPr>
+        <w:rPr>
+          <w:rFonts w:cstheme="minorHAnsi"/>
+        </w:rPr>
+      </w:pPr>
+      <w:r>
+        <w:rPr>
+          <w:rFonts w:cstheme="minorHAnsi"/>
+        </w:rPr>
+        <w:t>Contains XSLT Umbraco extensions</w:t>
+      </w:r>
+    </w:p>
+    <w:p>
+      <w:pPr>
+        <w:numPr>
+          <w:ilvl w:val="0"/>
+          <w:numId w:val="12"/>
+        </w:numPr>
+        <w:rPr>
+          <w:rFonts w:cstheme="minorHAnsi"/>
+        </w:rPr>
+      </w:pPr>
+      <w:r>
+        <w:rPr>
+          <w:rFonts w:cstheme="minorHAnsi"/>
+        </w:rPr>
+        <w:t xml:space="preserve">UmbracoExamine.PDF.DLL </w:t>
+      </w:r>
+    </w:p>
+    <w:p>
+      <w:pPr>
+        <w:numPr>
+          <w:ilvl w:val="1"/>
+          <w:numId w:val="12"/>
+        </w:numPr>
+        <w:rPr>
+          <w:rFonts w:cstheme="minorHAnsi"/>
+        </w:rPr>
+      </w:pPr>
+      <w:r>
+        <w:rPr>
+          <w:rFonts w:cstheme="minorHAnsi"/>
+        </w:rPr>
+        <w:t>Used for indexing PDFs</w:t>
+      </w:r>
+    </w:p>
+    <w:p>
+      <w:pPr>
+        <w:pStyle w:val="Heading1"/>
+      </w:pPr>
+      <w:r>
+        <w:t>Upgrading</w:t>
+      </w:r>
+    </w:p>
+    <w:p>
+      <w:pPr>
+        <w:numPr>
+          <w:ilvl w:val="0"/>
+          <w:numId w:val="13"/>
+        </w:numPr>
+        <w:rPr>
+          <w:rFonts w:cstheme="minorHAnsi"/>
+        </w:rPr>
+      </w:pPr>
+      <w:r>
+        <w:rPr>
+          <w:rFonts w:cstheme="minorHAnsi"/>
+        </w:rPr>
+        <w:t xml:space="preserve">All configuration sections should be backwards compatible, however it is recommended to upgrade configuration sections to use the current class names: </w:t>
+      </w:r>
+    </w:p>
+    <w:p>
+      <w:pPr>
+        <w:numPr>
+          <w:ilvl w:val="1"/>
+          <w:numId w:val="13"/>
+        </w:numPr>
+        <w:rPr>
+          <w:rFonts w:cstheme="minorHAnsi"/>
+        </w:rPr>
+      </w:pPr>
+      <w:r>
+        <w:rPr>
+          <w:rFonts w:eastAsiaTheme="majorEastAsia" w:cstheme="minorHAnsi"/>
+        </w:rPr>
+        <w:t xml:space="preserve">UmbracoExamine.Config.ExamineLuceneIndexes </w:t>
+      </w:r>
+      <w:r>
+        <w:rPr>
+          <w:rFonts w:cstheme="minorHAnsi"/>
+        </w:rPr>
+        <w:t xml:space="preserve">should now be: </w:t>
+      </w:r>
+      <w:r>
+        <w:rPr>
+          <w:rFonts w:eastAsiaTheme="majorEastAsia" w:cstheme="minorHAnsi"/>
+        </w:rPr>
+        <w:t xml:space="preserve">Examine.LuceneEngine.Config.IndexSets </w:t>
+      </w:r>
+    </w:p>
+    <w:p>
+      <w:pPr>
+        <w:numPr>
+          <w:ilvl w:val="1"/>
+          <w:numId w:val="13"/>
+        </w:numPr>
+        <w:rPr>
+          <w:rFonts w:cstheme="minorHAnsi"/>
+        </w:rPr>
+      </w:pPr>
+      <w:r>
+        <w:rPr>
+          <w:rFonts w:eastAsiaTheme="majorEastAsia" w:cstheme="minorHAnsi"/>
+        </w:rPr>
+        <w:t xml:space="preserve">UmbracoExamine.LuceneExamineSearcher </w:t>
+      </w:r>
+      <w:r>
+        <w:rPr>
+          <w:rFonts w:cstheme="minorHAnsi"/>
+        </w:rPr>
+        <w:t xml:space="preserve">should now be: </w:t>
+      </w:r>
+      <w:r>
+        <w:rPr>
+          <w:rFonts w:eastAsiaTheme="majorEastAsia" w:cstheme="minorHAnsi"/>
+        </w:rPr>
+        <w:t xml:space="preserve">UmbracoExamine.UmbracoExamineSearcher </w:t>
+      </w:r>
+    </w:p>
+    <w:p>
+      <w:pPr>
+        <w:numPr>
+          <w:ilvl w:val="1"/>
+          <w:numId w:val="13"/>
+        </w:numPr>
+        <w:rPr>
+          <w:rFonts w:cstheme="minorHAnsi"/>
+        </w:rPr>
+      </w:pPr>
+      <w:r>
+        <w:rPr>
+          <w:rFonts w:eastAsiaTheme="majorEastAsia" w:cstheme="minorHAnsi"/>
+        </w:rPr>
+        <w:t xml:space="preserve">UmbracoExamine.LuceneExamineIndexer </w:t>
+      </w:r>
+      <w:r>
+        <w:rPr>
+          <w:rFonts w:cstheme="minorHAnsi"/>
+        </w:rPr>
+        <w:t xml:space="preserve">should now be: </w:t>
+      </w:r>
+      <w:r>
+        <w:rPr>
+          <w:rFonts w:eastAsiaTheme="majorEastAsia" w:cstheme="minorHAnsi"/>
+        </w:rPr>
+        <w:t xml:space="preserve">UmbracoExamine.UmbracoExamineIndexer </w:t>
+      </w:r>
+    </w:p>
+    <w:p>
+      <w:pPr>
+        <w:numPr>
+          <w:ilvl w:val="1"/>
+          <w:numId w:val="13"/>
+        </w:numPr>
+        <w:rPr>
+          <w:rFonts w:cstheme="minorHAnsi"/>
+        </w:rPr>
+      </w:pPr>
+      <w:r>
+        <w:rPr>
+          <w:rFonts w:eastAsiaTheme="majorEastAsia" w:cstheme="minorHAnsi"/>
+        </w:rPr>
+        <w:t>UmbracoExamine.</w:t>
+      </w:r>
       <w:bookmarkStart w:id="0" w:name="_GoBack"/>
       <w:bookmarkEnd w:id="0"/>
+      <w:r>
+        <w:rPr>
+          <w:rFonts w:eastAsiaTheme="majorEastAsia" w:cstheme="minorHAnsi"/>
+        </w:rPr>
+        <w:t xml:space="preserve">MemberLuceneExamineIndexer should now be: </w:t>
+      </w:r>
+      <w:r>
+        <w:rPr>
+          <w:rFonts w:eastAsiaTheme="majorEastAsia" w:cstheme="minorHAnsi"/>
+        </w:rPr>
+        <w:t>UmbracoExamine.</w:t>
+      </w:r>
+      <w:r>
+        <w:rPr>
+          <w:rFonts w:eastAsiaTheme="majorEastAsia" w:cstheme="minorHAnsi"/>
+        </w:rPr>
+        <w:t>UmbracoMemberIndexer</w:t>
+      </w:r>
+    </w:p>
+    <w:p>
+      <w:pPr>
+        <w:numPr>
+          <w:ilvl w:val="1"/>
+          <w:numId w:val="13"/>
+        </w:numPr>
+        <w:rPr>
+          <w:rFonts w:cstheme="minorHAnsi"/>
+        </w:rPr>
+      </w:pPr>
+      <w:r>
+        <w:rPr>
+          <w:rFonts w:cstheme="minorHAnsi"/>
+        </w:rPr>
+        <w:t>There are breaking changes in this release. However, unless you are directly referencing the internal operations in the Examine API, you application should remain compatible. It is HIGHLY recommended that you take a backup of your application before deploying these new assemblies. It is also HIGHLY recommended that if you have used the Examine APIs whatsoever that you upgrade your Visual Studio project with these new assemblies, ensure your project compiles and test to make sure that indexing/searching is working and that there are no erorrs in your log file/database.</w:t>
+      </w:r>
     </w:p>
     <w:p>
       <w:pPr>
         <w:numPr>
           <w:ilvl w:val="0"/>
-          <w:numId w:val="7"/>
-        </w:numPr>
-        <w:rPr>
-          <w:rFonts w:cstheme="minorHAnsi"/>
-        </w:rPr>
-      </w:pPr>
-      <w:r>
-        <w:rPr>
-          <w:rFonts w:cstheme="minorHAnsi"/>
-        </w:rPr>
-        <w:t xml:space="preserve">Indexing ANY type of data easily using the </w:t>
-      </w:r>
-      <w:proofErr w:type="spellStart"/>
-      <w:r>
-        <w:rPr>
-          <w:rFonts w:cstheme="minorHAnsi"/>
-        </w:rPr>
-        <w:t>LuceneEngine</w:t>
-      </w:r>
-      <w:proofErr w:type="spellEnd"/>
-      <w:r>
-        <w:rPr>
-          <w:rFonts w:cstheme="minorHAnsi"/>
-        </w:rPr>
-        <w:t xml:space="preserve"> index/search providers</w:t>
+          <w:numId w:val="13"/>
+        </w:numPr>
+        <w:rPr>
+          <w:rFonts w:cstheme="minorHAnsi"/>
+        </w:rPr>
+      </w:pPr>
+      <w:r>
+        <w:rPr>
+          <w:rFonts w:cstheme="minorHAnsi"/>
+        </w:rPr>
+        <w:lastRenderedPageBreak/>
+        <w:t>The UmbracoExamine.Contrib library no longer exists. PDF indexing is now done using the UmbracoExamine.PDF library. XSLT extensions are now in the core of UmbracoExamine.DLL</w:t>
+      </w:r>
+    </w:p>
+    <w:p>
+      <w:pPr>
+        <w:pStyle w:val="Heading1"/>
+      </w:pPr>
+      <w:r>
+        <w:t>Breaking changes</w:t>
       </w:r>
     </w:p>
     <w:p>
       <w:pPr>
         <w:numPr>
           <w:ilvl w:val="0"/>
-          <w:numId w:val="7"/>
-        </w:numPr>
-        <w:rPr>
-          <w:rFonts w:cstheme="minorHAnsi"/>
-        </w:rPr>
-      </w:pPr>
-      <w:r>
-        <w:rPr>
-          <w:rFonts w:cstheme="minorHAnsi"/>
-        </w:rPr>
-        <w:t xml:space="preserve">PDF </w:t>
-      </w:r>
-      <w:r>
-        <w:rPr>
-          <w:rFonts w:cstheme="minorHAnsi"/>
-          <w:szCs w:val="20"/>
-        </w:rPr>
-        <w:t>Indexing</w:t>
-      </w:r>
-      <w:r>
-        <w:rPr>
-          <w:rFonts w:cstheme="minorHAnsi"/>
-        </w:rPr>
-        <w:t xml:space="preserve"> for </w:t>
-      </w:r>
-      <w:proofErr w:type="spellStart"/>
-      <w:r>
-        <w:rPr>
-          <w:rFonts w:cstheme="minorHAnsi"/>
-        </w:rPr>
-        <w:t>Umbraco</w:t>
-      </w:r>
-      <w:proofErr w:type="spellEnd"/>
-    </w:p>
-    <w:p>
-      <w:pPr>
-        <w:numPr>
-          <w:ilvl w:val="0"/>
-          <w:numId w:val="7"/>
-        </w:numPr>
-        <w:rPr>
-          <w:rFonts w:cstheme="minorHAnsi"/>
-        </w:rPr>
-      </w:pPr>
-      <w:r>
-        <w:rPr>
-          <w:rFonts w:cstheme="minorHAnsi"/>
-        </w:rPr>
-        <w:t xml:space="preserve">XSLT extensions for </w:t>
-      </w:r>
-      <w:proofErr w:type="spellStart"/>
-      <w:r>
-        <w:rPr>
-          <w:rFonts w:cstheme="minorHAnsi"/>
-        </w:rPr>
-        <w:t>Umbraco</w:t>
-      </w:r>
-      <w:proofErr w:type="spellEnd"/>
-    </w:p>
-    <w:p>
-      <w:pPr>
-        <w:numPr>
-          <w:ilvl w:val="0"/>
-          <w:numId w:val="7"/>
-        </w:numPr>
-        <w:rPr>
-          <w:rFonts w:cstheme="minorHAnsi"/>
-        </w:rPr>
-      </w:pPr>
-      <w:r>
-        <w:rPr>
-          <w:rFonts w:cstheme="minorHAnsi"/>
-        </w:rPr>
-        <w:t>Data Type declarations for indexed fields</w:t>
-      </w:r>
-    </w:p>
-    <w:p>
-      <w:pPr>
-        <w:numPr>
-          <w:ilvl w:val="0"/>
-          <w:numId w:val="7"/>
-        </w:numPr>
-        <w:rPr>
-          <w:rFonts w:cstheme="minorHAnsi"/>
-        </w:rPr>
-      </w:pPr>
-      <w:r>
-        <w:rPr>
-          <w:rFonts w:cstheme="minorHAnsi"/>
-        </w:rPr>
-        <w:t>Date &amp; Number range searching</w:t>
-      </w:r>
-    </w:p>
-    <w:p>
-      <w:pPr>
-        <w:pStyle w:val="Heading1"/>
-      </w:pPr>
-      <w:r>
-        <w:t>Components</w:t>
-      </w:r>
-    </w:p>
-    <w:p>
-      <w:pPr>
-        <w:numPr>
-          <w:ilvl w:val="0"/>
-          <w:numId w:val="1"/>
-        </w:numPr>
-        <w:rPr>
-          <w:rFonts w:cstheme="minorHAnsi"/>
-        </w:rPr>
-      </w:pPr>
-      <w:r>
-        <w:rPr>
-          <w:rFonts w:cstheme="minorHAnsi"/>
-        </w:rPr>
-        <w:t xml:space="preserve">Examine.DLL </w:t>
-      </w:r>
-    </w:p>
-    <w:p>
-      <w:pPr>
-        <w:numPr>
-          <w:ilvl w:val="1"/>
-          <w:numId w:val="1"/>
-        </w:numPr>
-        <w:rPr>
-          <w:rFonts w:cstheme="minorHAnsi"/>
-        </w:rPr>
-      </w:pPr>
-      <w:r>
-        <w:rPr>
-          <w:rFonts w:cstheme="minorHAnsi"/>
-        </w:rPr>
-        <w:t>Contains all base providers</w:t>
-      </w:r>
-    </w:p>
-    <w:p>
-      <w:pPr>
-        <w:numPr>
-          <w:ilvl w:val="1"/>
-          <w:numId w:val="1"/>
-        </w:numPr>
-        <w:rPr>
-          <w:rFonts w:cstheme="minorHAnsi"/>
-        </w:rPr>
-      </w:pPr>
-      <w:r>
-        <w:rPr>
-          <w:rFonts w:cstheme="minorHAnsi"/>
-        </w:rPr>
-        <w:t xml:space="preserve">Contains the </w:t>
-      </w:r>
-      <w:proofErr w:type="spellStart"/>
-      <w:r>
-        <w:rPr>
-          <w:rFonts w:cstheme="minorHAnsi"/>
-        </w:rPr>
-        <w:t>LuceneEngine</w:t>
-      </w:r>
-      <w:proofErr w:type="spellEnd"/>
-    </w:p>
-    <w:p>
-      <w:pPr>
-        <w:numPr>
-          <w:ilvl w:val="1"/>
-          <w:numId w:val="1"/>
-        </w:numPr>
-        <w:rPr>
-          <w:rFonts w:cstheme="minorHAnsi"/>
-        </w:rPr>
-      </w:pPr>
-      <w:r>
-        <w:rPr>
-          <w:rFonts w:cstheme="minorHAnsi"/>
-        </w:rPr>
-        <w:t xml:space="preserve">Contains the </w:t>
-      </w:r>
-      <w:proofErr w:type="spellStart"/>
-      <w:r>
-        <w:rPr>
-          <w:rFonts w:cstheme="minorHAnsi"/>
-        </w:rPr>
-        <w:t>SimpleDataProvider</w:t>
-      </w:r>
-      <w:proofErr w:type="spellEnd"/>
-      <w:r>
-        <w:rPr>
-          <w:rFonts w:cstheme="minorHAnsi"/>
-        </w:rPr>
-        <w:t xml:space="preserve"> for indexing any type of data source</w:t>
-      </w:r>
-    </w:p>
-    <w:p>
-      <w:pPr>
-        <w:numPr>
-          <w:ilvl w:val="0"/>
-          <w:numId w:val="2"/>
-        </w:numPr>
-        <w:rPr>
-          <w:rFonts w:cstheme="minorHAnsi"/>
-        </w:rPr>
-      </w:pPr>
-      <w:r>
-        <w:rPr>
-          <w:rFonts w:cstheme="minorHAnsi"/>
-        </w:rPr>
-        <w:t xml:space="preserve">UmbracoExamine.DLL </w:t>
-      </w:r>
-    </w:p>
-    <w:p>
-      <w:pPr>
-        <w:numPr>
-          <w:ilvl w:val="1"/>
-          <w:numId w:val="2"/>
-        </w:numPr>
-        <w:rPr>
-          <w:rFonts w:cstheme="minorHAnsi"/>
-        </w:rPr>
-      </w:pPr>
-      <w:r>
-        <w:rPr>
-          <w:rFonts w:cstheme="minorHAnsi"/>
-        </w:rPr>
-        <w:t xml:space="preserve">Contains all </w:t>
-      </w:r>
-      <w:proofErr w:type="spellStart"/>
-      <w:r>
-        <w:rPr>
-          <w:rFonts w:cstheme="minorHAnsi"/>
-        </w:rPr>
-        <w:t>Umbraco</w:t>
-      </w:r>
-      <w:proofErr w:type="spellEnd"/>
-      <w:r>
-        <w:rPr>
-          <w:rFonts w:cstheme="minorHAnsi"/>
-        </w:rPr>
-        <w:t xml:space="preserve"> specific providers</w:t>
-      </w:r>
-    </w:p>
-    <w:p>
-      <w:pPr>
-        <w:numPr>
-          <w:ilvl w:val="1"/>
-          <w:numId w:val="2"/>
-        </w:numPr>
-        <w:rPr>
-          <w:rFonts w:cstheme="minorHAnsi"/>
-        </w:rPr>
-      </w:pPr>
-      <w:r>
-        <w:rPr>
-          <w:rFonts w:cstheme="minorHAnsi"/>
-        </w:rPr>
-        <w:t xml:space="preserve">Contains XSLT </w:t>
-      </w:r>
-      <w:proofErr w:type="spellStart"/>
-      <w:r>
-        <w:rPr>
-          <w:rFonts w:cstheme="minorHAnsi"/>
-        </w:rPr>
-        <w:t>Umbraco</w:t>
-      </w:r>
-      <w:proofErr w:type="spellEnd"/>
-      <w:r>
-        <w:rPr>
-          <w:rFonts w:cstheme="minorHAnsi"/>
-        </w:rPr>
-        <w:t xml:space="preserve"> extensions</w:t>
-      </w:r>
-    </w:p>
-    <w:p>
-      <w:pPr>
-        <w:numPr>
-          <w:ilvl w:val="0"/>
-          <w:numId w:val="3"/>
-        </w:numPr>
-        <w:rPr>
-          <w:rFonts w:cstheme="minorHAnsi"/>
-        </w:rPr>
-      </w:pPr>
-      <w:r>
-        <w:rPr>
-          <w:rFonts w:cstheme="minorHAnsi"/>
-        </w:rPr>
-        <w:t xml:space="preserve">UmbracoExamine.PDF.DLL </w:t>
-      </w:r>
-    </w:p>
-    <w:p>
-      <w:pPr>
-        <w:numPr>
-          <w:ilvl w:val="1"/>
-          <w:numId w:val="3"/>
-        </w:numPr>
-        <w:rPr>
-          <w:rFonts w:cstheme="minorHAnsi"/>
-        </w:rPr>
-      </w:pPr>
-      <w:r>
-        <w:rPr>
-          <w:rFonts w:cstheme="minorHAnsi"/>
-        </w:rPr>
-        <w:t>Used for indexing PDFs</w:t>
-      </w:r>
-    </w:p>
-    <w:p>
-      <w:pPr>
-        <w:pStyle w:val="Heading1"/>
-      </w:pPr>
-      <w:r>
-        <w:t>Upgrading</w:t>
-      </w:r>
-    </w:p>
-    <w:p>
-      <w:pPr>
-        <w:numPr>
-          <w:ilvl w:val="0"/>
-          <w:numId w:val="4"/>
-        </w:numPr>
-        <w:rPr>
-          <w:rFonts w:cstheme="minorHAnsi"/>
-        </w:rPr>
-      </w:pPr>
-      <w:r>
-        <w:rPr>
-          <w:rFonts w:cstheme="minorHAnsi"/>
-        </w:rPr>
-        <w:t xml:space="preserve">All configuration sections should be backwards compatible, however it is recommended to upgrade configuration sections to use the current class names: </w:t>
-      </w:r>
-    </w:p>
-    <w:p>
-      <w:pPr>
-        <w:numPr>
-          <w:ilvl w:val="1"/>
-          <w:numId w:val="4"/>
-        </w:numPr>
-        <w:rPr>
-          <w:rFonts w:cstheme="minorHAnsi"/>
-        </w:rPr>
-      </w:pPr>
-      <w:proofErr w:type="spellStart"/>
-      <w:r>
-        <w:rPr>
-          <w:rFonts w:eastAsiaTheme="majorEastAsia" w:cstheme="minorHAnsi"/>
-        </w:rPr>
-        <w:t>UmbracoExamine.Config.ExamineLuceneIndexes</w:t>
-      </w:r>
-      <w:proofErr w:type="spellEnd"/>
-      <w:r>
-        <w:rPr>
-          <w:rFonts w:eastAsiaTheme="majorEastAsia" w:cstheme="minorHAnsi"/>
-        </w:rPr>
-        <w:t xml:space="preserve"> </w:t>
-      </w:r>
-      <w:r>
-        <w:rPr>
-          <w:rFonts w:cstheme="minorHAnsi"/>
-        </w:rPr>
-        <w:t xml:space="preserve">should now be: </w:t>
-      </w:r>
-      <w:proofErr w:type="spellStart"/>
-      <w:r>
-        <w:rPr>
-          <w:rFonts w:eastAsiaTheme="majorEastAsia" w:cstheme="minorHAnsi"/>
-        </w:rPr>
-        <w:t>Examine.LuceneEngine.Config.IndexSets</w:t>
-      </w:r>
-      <w:proofErr w:type="spellEnd"/>
-      <w:r>
-        <w:rPr>
-          <w:rFonts w:eastAsiaTheme="majorEastAsia" w:cstheme="minorHAnsi"/>
-        </w:rPr>
-        <w:t xml:space="preserve"> </w:t>
-      </w:r>
-    </w:p>
-    <w:p>
-      <w:pPr>
-        <w:numPr>
-          <w:ilvl w:val="1"/>
-          <w:numId w:val="4"/>
-        </w:numPr>
-        <w:rPr>
-          <w:rFonts w:cstheme="minorHAnsi"/>
-        </w:rPr>
-      </w:pPr>
-      <w:proofErr w:type="spellStart"/>
-      <w:r>
-        <w:rPr>
-          <w:rFonts w:eastAsiaTheme="majorEastAsia" w:cstheme="minorHAnsi"/>
-        </w:rPr>
-        <w:t>UmbracoExamine.LuceneExamineSearcher</w:t>
-      </w:r>
-      <w:proofErr w:type="spellEnd"/>
-      <w:r>
-        <w:rPr>
-          <w:rFonts w:eastAsiaTheme="majorEastAsia" w:cstheme="minorHAnsi"/>
-        </w:rPr>
-        <w:t xml:space="preserve"> </w:t>
-      </w:r>
-      <w:r>
-        <w:rPr>
-          <w:rFonts w:cstheme="minorHAnsi"/>
-        </w:rPr>
-        <w:t xml:space="preserve">should now be: </w:t>
-      </w:r>
-      <w:proofErr w:type="spellStart"/>
-      <w:r>
-        <w:rPr>
-          <w:rFonts w:eastAsiaTheme="majorEastAsia" w:cstheme="minorHAnsi"/>
-        </w:rPr>
-        <w:t>UmbracoExamine.UmbracoExamineSearcher</w:t>
-      </w:r>
-      <w:proofErr w:type="spellEnd"/>
-      <w:r>
-        <w:rPr>
-          <w:rFonts w:eastAsiaTheme="majorEastAsia" w:cstheme="minorHAnsi"/>
-        </w:rPr>
-        <w:t xml:space="preserve"> </w:t>
-      </w:r>
-    </w:p>
-    <w:p>
-      <w:pPr>
-        <w:numPr>
-          <w:ilvl w:val="1"/>
-          <w:numId w:val="4"/>
-        </w:numPr>
-        <w:rPr>
-          <w:rFonts w:cstheme="minorHAnsi"/>
-        </w:rPr>
-      </w:pPr>
-      <w:proofErr w:type="spellStart"/>
-      <w:r>
-        <w:rPr>
-          <w:rFonts w:eastAsiaTheme="majorEastAsia" w:cstheme="minorHAnsi"/>
-        </w:rPr>
-        <w:t>UmbracoExamine.LuceneExamineIndexer</w:t>
-      </w:r>
-      <w:proofErr w:type="spellEnd"/>
-      <w:r>
-        <w:rPr>
-          <w:rFonts w:eastAsiaTheme="majorEastAsia" w:cstheme="minorHAnsi"/>
-        </w:rPr>
-        <w:t xml:space="preserve"> </w:t>
-      </w:r>
-      <w:r>
-        <w:rPr>
-          <w:rFonts w:cstheme="minorHAnsi"/>
-        </w:rPr>
-        <w:t xml:space="preserve">should now be: </w:t>
-      </w:r>
-      <w:proofErr w:type="spellStart"/>
-      <w:r>
-        <w:rPr>
-          <w:rFonts w:eastAsiaTheme="majorEastAsia" w:cstheme="minorHAnsi"/>
-        </w:rPr>
-        <w:t>UmbracoExamine.UmbracoExamineIndexer</w:t>
-      </w:r>
-      <w:proofErr w:type="spellEnd"/>
-      <w:r>
-        <w:rPr>
-          <w:rFonts w:eastAsiaTheme="majorEastAsia" w:cstheme="minorHAnsi"/>
-        </w:rPr>
-        <w:t xml:space="preserve"> </w:t>
-      </w:r>
-    </w:p>
-    <w:p>
-      <w:pPr>
-        <w:numPr>
-          <w:ilvl w:val="1"/>
-          <w:numId w:val="4"/>
-        </w:numPr>
-        <w:rPr>
-          <w:rFonts w:cstheme="minorHAnsi"/>
-        </w:rPr>
-      </w:pPr>
-      <w:r>
-        <w:rPr>
-          <w:rFonts w:cstheme="minorHAnsi"/>
-        </w:rPr>
-        <w:t xml:space="preserve">There are breaking changes in this release. However, unless you are directly referencing the internal operations in the Examine API, you application should remain compatible. It is HIGHLY recommended that you take a backup of your application before deploying these new assemblies. It is also HIGHLY recommended that if you have used the Examine APIs whatsoever that you upgrade your Visual Studio project with these new assemblies, ensure your project compiles and test to make sure that indexing/searching is working and that there are no </w:t>
-      </w:r>
-      <w:proofErr w:type="spellStart"/>
-      <w:r>
-        <w:rPr>
-          <w:rFonts w:cstheme="minorHAnsi"/>
-        </w:rPr>
-        <w:t>erorrs</w:t>
-      </w:r>
-      <w:proofErr w:type="spellEnd"/>
-      <w:r>
-        <w:rPr>
-          <w:rFonts w:cstheme="minorHAnsi"/>
-        </w:rPr>
-        <w:t xml:space="preserve"> in your log file/database.</w:t>
-      </w:r>
-    </w:p>
-    <w:p>
-      <w:pPr>
-        <w:numPr>
-          <w:ilvl w:val="0"/>
-          <w:numId w:val="4"/>
-        </w:numPr>
-        <w:rPr>
-          <w:rFonts w:cstheme="minorHAnsi"/>
-        </w:rPr>
-      </w:pPr>
-      <w:r>
-        <w:rPr>
-          <w:rFonts w:cstheme="minorHAnsi"/>
-        </w:rPr>
-        <w:lastRenderedPageBreak/>
-        <w:t xml:space="preserve">The </w:t>
-      </w:r>
-      <w:proofErr w:type="spellStart"/>
-      <w:r>
-        <w:rPr>
-          <w:rFonts w:cstheme="minorHAnsi"/>
-        </w:rPr>
-        <w:t>UmbracoExamine.Contrib</w:t>
-      </w:r>
-      <w:proofErr w:type="spellEnd"/>
-      <w:r>
-        <w:rPr>
-          <w:rFonts w:cstheme="minorHAnsi"/>
-        </w:rPr>
-        <w:t xml:space="preserve"> library no longer exists. PDF indexing is now done using the UmbracoExamine.PDF library. XSLT extensions are now in the core of UmbracoExamine.DLL</w:t>
-      </w:r>
-    </w:p>
-    <w:p>
-      <w:pPr>
-        <w:pStyle w:val="Heading1"/>
-      </w:pPr>
-      <w:r>
-        <w:t>Breaking changes</w:t>
-      </w:r>
-    </w:p>
-    <w:p>
-      <w:pPr>
-        <w:numPr>
-          <w:ilvl w:val="0"/>
-          <w:numId w:val="8"/>
+          <w:numId w:val="14"/>
         </w:numPr>
         <w:spacing w:before="100" w:beforeAutospacing="1" w:after="100" w:afterAutospacing="1"/>
         <w:rPr>
@@ -618,563 +497,295 @@
       <w:pPr>
         <w:numPr>
           <w:ilvl w:val="1"/>
-          <w:numId w:val="8"/>
+          <w:numId w:val="14"/>
         </w:numPr>
         <w:spacing w:before="100" w:beforeAutospacing="1" w:after="100" w:afterAutospacing="1"/>
         <w:rPr>
           <w:rFonts w:cstheme="minorHAnsi"/>
         </w:rPr>
       </w:pPr>
-      <w:proofErr w:type="spellStart"/>
-      <w:r>
-        <w:rPr>
-          <w:rFonts w:cstheme="minorHAnsi"/>
-        </w:rPr>
-        <w:t>UmbracoExamine.SearchCriteria.LuceneSearchExtensions</w:t>
-      </w:r>
-      <w:proofErr w:type="spellEnd"/>
-      <w:r>
-        <w:rPr>
-          <w:rFonts w:cstheme="minorHAnsi"/>
-        </w:rPr>
-        <w:t xml:space="preserve"> -&gt; </w:t>
-      </w:r>
-      <w:proofErr w:type="spellStart"/>
-      <w:r>
-        <w:rPr>
-          <w:rFonts w:cstheme="minorHAnsi"/>
-        </w:rPr>
-        <w:t>Examine.LuceneEngine.SearchCriteria.LuceneSearchExtensions</w:t>
-      </w:r>
-      <w:proofErr w:type="spellEnd"/>
-      <w:r>
-        <w:rPr>
-          <w:rFonts w:cstheme="minorHAnsi"/>
-        </w:rPr>
-        <w:t xml:space="preserve"> </w:t>
+      <w:r>
+        <w:rPr>
+          <w:rFonts w:cstheme="minorHAnsi"/>
+        </w:rPr>
+        <w:t xml:space="preserve">UmbracoExamine.SearchCriteria.LuceneSearchExtensions -&gt; Examine.LuceneEngine.SearchCriteria.LuceneSearchExtensions </w:t>
       </w:r>
     </w:p>
     <w:p>
       <w:pPr>
         <w:numPr>
           <w:ilvl w:val="1"/>
-          <w:numId w:val="8"/>
+          <w:numId w:val="14"/>
         </w:numPr>
         <w:spacing w:before="100" w:beforeAutospacing="1" w:after="100" w:afterAutospacing="1"/>
         <w:rPr>
           <w:rFonts w:cstheme="minorHAnsi"/>
         </w:rPr>
       </w:pPr>
-      <w:proofErr w:type="spellStart"/>
-      <w:r>
-        <w:rPr>
-          <w:rFonts w:cstheme="minorHAnsi"/>
-        </w:rPr>
-        <w:t>UmbracoExamine.Config.IndexField</w:t>
-      </w:r>
-      <w:proofErr w:type="spellEnd"/>
-      <w:r>
-        <w:rPr>
-          <w:rFonts w:cstheme="minorHAnsi"/>
-        </w:rPr>
-        <w:t xml:space="preserve"> -&gt; </w:t>
-      </w:r>
-      <w:proofErr w:type="spellStart"/>
-      <w:r>
-        <w:rPr>
-          <w:rFonts w:cstheme="minorHAnsi"/>
-        </w:rPr>
-        <w:t>Examine.LuceneEngine.Config.IndexField</w:t>
-      </w:r>
-      <w:proofErr w:type="spellEnd"/>
+      <w:r>
+        <w:rPr>
+          <w:rFonts w:cstheme="minorHAnsi"/>
+        </w:rPr>
+        <w:t>UmbracoExamine.Config.IndexField -&gt; Examine.LuceneEngine.Config.IndexField</w:t>
+      </w:r>
     </w:p>
     <w:p>
       <w:pPr>
         <w:numPr>
           <w:ilvl w:val="1"/>
-          <w:numId w:val="8"/>
+          <w:numId w:val="14"/>
         </w:numPr>
         <w:spacing w:before="100" w:beforeAutospacing="1" w:after="100" w:afterAutospacing="1"/>
         <w:rPr>
           <w:rFonts w:cstheme="minorHAnsi"/>
         </w:rPr>
       </w:pPr>
-      <w:proofErr w:type="spellStart"/>
-      <w:r>
-        <w:rPr>
-          <w:rFonts w:cstheme="minorHAnsi"/>
-        </w:rPr>
-        <w:t>UmbracoExamine.Config.IndexFieldCollection</w:t>
-      </w:r>
-      <w:proofErr w:type="spellEnd"/>
-      <w:r>
-        <w:rPr>
-          <w:rFonts w:cstheme="minorHAnsi"/>
-        </w:rPr>
-        <w:t xml:space="preserve"> -&gt; </w:t>
-      </w:r>
-      <w:proofErr w:type="spellStart"/>
-      <w:r>
-        <w:rPr>
-          <w:rFonts w:cstheme="minorHAnsi"/>
-        </w:rPr>
-        <w:t>Examine.LuceneEngine.Config.IndexFieldCollection</w:t>
-      </w:r>
-      <w:proofErr w:type="spellEnd"/>
+      <w:r>
+        <w:rPr>
+          <w:rFonts w:cstheme="minorHAnsi"/>
+        </w:rPr>
+        <w:t>UmbracoExamine.Config.IndexFieldCollection -&gt; Examine.LuceneEngine.Config.IndexFieldCollection</w:t>
+      </w:r>
     </w:p>
     <w:p>
       <w:pPr>
         <w:numPr>
           <w:ilvl w:val="1"/>
-          <w:numId w:val="8"/>
+          <w:numId w:val="14"/>
         </w:numPr>
         <w:spacing w:before="100" w:beforeAutospacing="1" w:after="100" w:afterAutospacing="1"/>
         <w:rPr>
           <w:rFonts w:cstheme="minorHAnsi"/>
         </w:rPr>
       </w:pPr>
-      <w:proofErr w:type="spellStart"/>
-      <w:r>
-        <w:rPr>
-          <w:rFonts w:cstheme="minorHAnsi"/>
-        </w:rPr>
-        <w:t>UmbracoExamine.Config.IndexFieldCollectionExtensions</w:t>
-      </w:r>
-      <w:proofErr w:type="spellEnd"/>
-      <w:r>
-        <w:rPr>
-          <w:rFonts w:cstheme="minorHAnsi"/>
-        </w:rPr>
-        <w:t xml:space="preserve"> -&gt; </w:t>
-      </w:r>
-      <w:proofErr w:type="spellStart"/>
-      <w:r>
-        <w:rPr>
-          <w:rFonts w:cstheme="minorHAnsi"/>
-        </w:rPr>
-        <w:t>Examine.LuceneEngine.Config.IndexFieldCollectionExtensions</w:t>
-      </w:r>
-      <w:proofErr w:type="spellEnd"/>
+      <w:r>
+        <w:rPr>
+          <w:rFonts w:cstheme="minorHAnsi"/>
+        </w:rPr>
+        <w:t>UmbracoExamine.Config.IndexFieldCollectionExtensions -&gt; Examine.LuceneEngine.Config.IndexFieldCollectionExtensions</w:t>
+      </w:r>
     </w:p>
     <w:p>
       <w:pPr>
         <w:numPr>
           <w:ilvl w:val="1"/>
-          <w:numId w:val="8"/>
+          <w:numId w:val="14"/>
         </w:numPr>
         <w:spacing w:before="100" w:beforeAutospacing="1" w:after="100" w:afterAutospacing="1"/>
         <w:rPr>
           <w:rFonts w:cstheme="minorHAnsi"/>
         </w:rPr>
       </w:pPr>
-      <w:proofErr w:type="spellStart"/>
-      <w:r>
-        <w:rPr>
-          <w:rFonts w:cstheme="minorHAnsi"/>
-        </w:rPr>
-        <w:t>UmbracoExamine.Config.IndexSet</w:t>
-      </w:r>
-      <w:proofErr w:type="spellEnd"/>
-      <w:r>
-        <w:rPr>
-          <w:rFonts w:cstheme="minorHAnsi"/>
-        </w:rPr>
-        <w:t xml:space="preserve"> -&gt; </w:t>
-      </w:r>
-      <w:proofErr w:type="spellStart"/>
-      <w:r>
-        <w:rPr>
-          <w:rFonts w:cstheme="minorHAnsi"/>
-        </w:rPr>
-        <w:t>Examine.LuceneEngine.Config.IndexSet</w:t>
-      </w:r>
-      <w:proofErr w:type="spellEnd"/>
+      <w:r>
+        <w:rPr>
+          <w:rFonts w:cstheme="minorHAnsi"/>
+        </w:rPr>
+        <w:t>UmbracoExamine.Config.IndexSet -&gt; Examine.LuceneEngine.Config.IndexSet</w:t>
+      </w:r>
     </w:p>
     <w:p>
       <w:pPr>
         <w:numPr>
           <w:ilvl w:val="1"/>
-          <w:numId w:val="8"/>
+          <w:numId w:val="14"/>
         </w:numPr>
         <w:spacing w:before="100" w:beforeAutospacing="1" w:after="100" w:afterAutospacing="1"/>
         <w:rPr>
           <w:rFonts w:cstheme="minorHAnsi"/>
         </w:rPr>
       </w:pPr>
-      <w:proofErr w:type="spellStart"/>
-      <w:r>
-        <w:rPr>
-          <w:rFonts w:cstheme="minorHAnsi"/>
-        </w:rPr>
-        <w:t>UmbracoExamine.Config.IndexSetCollection</w:t>
-      </w:r>
-      <w:proofErr w:type="spellEnd"/>
-      <w:r>
-        <w:rPr>
-          <w:rFonts w:cstheme="minorHAnsi"/>
-        </w:rPr>
-        <w:t xml:space="preserve"> -&gt; </w:t>
-      </w:r>
-      <w:proofErr w:type="spellStart"/>
-      <w:r>
-        <w:rPr>
-          <w:rFonts w:cstheme="minorHAnsi"/>
-        </w:rPr>
-        <w:t>Examine.LuceneEngine.Config.IndexSetCollection</w:t>
-      </w:r>
-      <w:proofErr w:type="spellEnd"/>
+      <w:r>
+        <w:rPr>
+          <w:rFonts w:cstheme="minorHAnsi"/>
+        </w:rPr>
+        <w:t>UmbracoExamine.Config.IndexSetCollection -&gt; Examine.LuceneEngine.Config.IndexSetCollection</w:t>
+      </w:r>
     </w:p>
     <w:p>
       <w:pPr>
         <w:numPr>
           <w:ilvl w:val="1"/>
-          <w:numId w:val="8"/>
+          <w:numId w:val="14"/>
         </w:numPr>
         <w:spacing w:before="100" w:beforeAutospacing="1" w:after="100" w:afterAutospacing="1"/>
         <w:rPr>
           <w:rFonts w:cstheme="minorHAnsi"/>
         </w:rPr>
       </w:pPr>
-      <w:proofErr w:type="spellStart"/>
-      <w:r>
-        <w:rPr>
-          <w:rFonts w:cstheme="minorHAnsi"/>
-        </w:rPr>
-        <w:t>UmbracoExamine.Config.IndexSets</w:t>
-      </w:r>
-      <w:proofErr w:type="spellEnd"/>
-      <w:r>
-        <w:rPr>
-          <w:rFonts w:cstheme="minorHAnsi"/>
-        </w:rPr>
-        <w:t xml:space="preserve"> -&gt; </w:t>
-      </w:r>
-      <w:proofErr w:type="spellStart"/>
-      <w:r>
-        <w:rPr>
-          <w:rFonts w:cstheme="minorHAnsi"/>
-        </w:rPr>
-        <w:t>Examine.LuceneEngine.Config.IndexSets</w:t>
-      </w:r>
-      <w:proofErr w:type="spellEnd"/>
+      <w:r>
+        <w:rPr>
+          <w:rFonts w:cstheme="minorHAnsi"/>
+        </w:rPr>
+        <w:t>UmbracoExamine.Config.IndexSets -&gt; Examine.LuceneEngine.Config.IndexSets</w:t>
+      </w:r>
     </w:p>
     <w:p>
       <w:pPr>
         <w:numPr>
           <w:ilvl w:val="1"/>
-          <w:numId w:val="8"/>
+          <w:numId w:val="14"/>
         </w:numPr>
         <w:spacing w:before="100" w:beforeAutospacing="1" w:after="100" w:afterAutospacing="1"/>
         <w:rPr>
           <w:rFonts w:cstheme="minorHAnsi"/>
         </w:rPr>
       </w:pPr>
-      <w:proofErr w:type="spellStart"/>
-      <w:r>
-        <w:rPr>
-          <w:rFonts w:cstheme="minorHAnsi"/>
-        </w:rPr>
-        <w:t>UmbracoExamine.DocumentWritingEventArgs</w:t>
-      </w:r>
-      <w:proofErr w:type="spellEnd"/>
-      <w:r>
-        <w:rPr>
-          <w:rFonts w:cstheme="minorHAnsi"/>
-        </w:rPr>
-        <w:t xml:space="preserve"> -&gt; </w:t>
-      </w:r>
-      <w:proofErr w:type="spellStart"/>
-      <w:r>
-        <w:rPr>
-          <w:rFonts w:cstheme="minorHAnsi"/>
-        </w:rPr>
-        <w:t>Examine.LuceneEngine.DocumentWritingEventArgs</w:t>
-      </w:r>
-      <w:proofErr w:type="spellEnd"/>
+      <w:r>
+        <w:rPr>
+          <w:rFonts w:cstheme="minorHAnsi"/>
+        </w:rPr>
+        <w:t>UmbracoExamine.DocumentWritingEventArgs -&gt; Examine.LuceneEngine.DocumentWritingEventArgs</w:t>
+      </w:r>
     </w:p>
     <w:p>
       <w:pPr>
         <w:numPr>
           <w:ilvl w:val="1"/>
-          <w:numId w:val="8"/>
+          <w:numId w:val="14"/>
         </w:numPr>
         <w:spacing w:before="100" w:beforeAutospacing="1" w:after="100" w:afterAutospacing="1"/>
         <w:rPr>
           <w:rFonts w:cstheme="minorHAnsi"/>
         </w:rPr>
       </w:pPr>
-      <w:proofErr w:type="spellStart"/>
-      <w:r>
-        <w:rPr>
-          <w:rFonts w:cstheme="minorHAnsi"/>
-        </w:rPr>
-        <w:t>UmbracoExamine.FileSystemExtensions</w:t>
-      </w:r>
-      <w:proofErr w:type="spellEnd"/>
-      <w:r>
-        <w:rPr>
-          <w:rFonts w:cstheme="minorHAnsi"/>
-        </w:rPr>
-        <w:t xml:space="preserve"> -&gt; </w:t>
-      </w:r>
-      <w:proofErr w:type="spellStart"/>
-      <w:r>
-        <w:rPr>
-          <w:rFonts w:cstheme="minorHAnsi"/>
-        </w:rPr>
-        <w:t>Examine.LuceneEngine.FileSystemExtensions</w:t>
-      </w:r>
-      <w:proofErr w:type="spellEnd"/>
+      <w:r>
+        <w:rPr>
+          <w:rFonts w:cstheme="minorHAnsi"/>
+        </w:rPr>
+        <w:t>UmbracoExamine.FileSystemExtensions -&gt; Examine.LuceneEngine.FileSystemExtensions</w:t>
+      </w:r>
     </w:p>
     <w:p>
       <w:pPr>
         <w:numPr>
           <w:ilvl w:val="1"/>
-          <w:numId w:val="8"/>
+          <w:numId w:val="14"/>
         </w:numPr>
         <w:spacing w:before="100" w:beforeAutospacing="1" w:after="100" w:afterAutospacing="1"/>
         <w:rPr>
           <w:rFonts w:cstheme="minorHAnsi"/>
         </w:rPr>
       </w:pPr>
-      <w:proofErr w:type="spellStart"/>
-      <w:r>
-        <w:rPr>
-          <w:rFonts w:cstheme="minorHAnsi"/>
-        </w:rPr>
-        <w:t>UmbracoExamine.IndexerExecutive</w:t>
-      </w:r>
-      <w:proofErr w:type="spellEnd"/>
-      <w:r>
-        <w:rPr>
-          <w:rFonts w:cstheme="minorHAnsi"/>
-        </w:rPr>
-        <w:t xml:space="preserve"> -&gt; </w:t>
-      </w:r>
-      <w:proofErr w:type="spellStart"/>
-      <w:r>
-        <w:rPr>
-          <w:rFonts w:cstheme="minorHAnsi"/>
-        </w:rPr>
-        <w:t>Examine.LuceneEngine.IndexerExecutive</w:t>
-      </w:r>
-      <w:proofErr w:type="spellEnd"/>
+      <w:r>
+        <w:rPr>
+          <w:rFonts w:cstheme="minorHAnsi"/>
+        </w:rPr>
+        <w:t>UmbracoExamine.IndexerExecutive -&gt; Examine.LuceneEngine.IndexerExecutive</w:t>
+      </w:r>
     </w:p>
     <w:p>
       <w:pPr>
         <w:numPr>
           <w:ilvl w:val="1"/>
-          <w:numId w:val="8"/>
+          <w:numId w:val="14"/>
         </w:numPr>
         <w:spacing w:before="100" w:beforeAutospacing="1" w:after="100" w:afterAutospacing="1"/>
         <w:rPr>
           <w:rFonts w:cstheme="minorHAnsi"/>
         </w:rPr>
       </w:pPr>
-      <w:proofErr w:type="spellStart"/>
-      <w:r>
-        <w:rPr>
-          <w:rFonts w:cstheme="minorHAnsi"/>
-        </w:rPr>
-        <w:t>UmbracoExamine.IndexerExecutive</w:t>
-      </w:r>
-      <w:proofErr w:type="spellEnd"/>
-      <w:r>
-        <w:rPr>
-          <w:rFonts w:cstheme="minorHAnsi"/>
-        </w:rPr>
-        <w:t xml:space="preserve"> -&gt; </w:t>
-      </w:r>
-      <w:proofErr w:type="spellStart"/>
-      <w:r>
-        <w:rPr>
-          <w:rFonts w:cstheme="minorHAnsi"/>
-        </w:rPr>
-        <w:t>Examine.LuceneEngine.IndexerExecutive</w:t>
-      </w:r>
-      <w:proofErr w:type="spellEnd"/>
+      <w:r>
+        <w:rPr>
+          <w:rFonts w:cstheme="minorHAnsi"/>
+        </w:rPr>
+        <w:t>UmbracoExamine.IndexerExecutive -&gt; Examine.LuceneEngine.IndexerExecutive</w:t>
+      </w:r>
     </w:p>
     <w:p>
       <w:pPr>
         <w:numPr>
           <w:ilvl w:val="1"/>
-          <w:numId w:val="8"/>
+          <w:numId w:val="14"/>
         </w:numPr>
         <w:spacing w:before="100" w:beforeAutospacing="1" w:after="100" w:afterAutospacing="1"/>
         <w:rPr>
           <w:rFonts w:cstheme="minorHAnsi"/>
         </w:rPr>
       </w:pPr>
-      <w:proofErr w:type="spellStart"/>
-      <w:r>
-        <w:rPr>
-          <w:rFonts w:cstheme="minorHAnsi"/>
-        </w:rPr>
-        <w:t>UmbracoExamine.SearchResults</w:t>
-      </w:r>
-      <w:proofErr w:type="spellEnd"/>
-      <w:r>
-        <w:rPr>
-          <w:rFonts w:cstheme="minorHAnsi"/>
-        </w:rPr>
-        <w:t xml:space="preserve"> -&gt; </w:t>
-      </w:r>
-      <w:proofErr w:type="spellStart"/>
-      <w:r>
-        <w:rPr>
-          <w:rFonts w:cstheme="minorHAnsi"/>
-        </w:rPr>
-        <w:t>Examine.LuceneEngine.SearchResults</w:t>
-      </w:r>
-      <w:proofErr w:type="spellEnd"/>
+      <w:r>
+        <w:rPr>
+          <w:rFonts w:cstheme="minorHAnsi"/>
+        </w:rPr>
+        <w:t>UmbracoExamine.SearchResults -&gt; Examine.LuceneEngine.SearchResults</w:t>
+      </w:r>
     </w:p>
     <w:p>
       <w:pPr>
         <w:numPr>
           <w:ilvl w:val="1"/>
-          <w:numId w:val="8"/>
+          <w:numId w:val="14"/>
         </w:numPr>
         <w:spacing w:before="100" w:beforeAutospacing="1" w:after="100" w:afterAutospacing="1"/>
         <w:rPr>
           <w:rFonts w:cstheme="minorHAnsi"/>
         </w:rPr>
       </w:pPr>
-      <w:proofErr w:type="spellStart"/>
-      <w:r>
-        <w:rPr>
-          <w:rFonts w:cstheme="minorHAnsi"/>
-        </w:rPr>
-        <w:t>UmbracoExamine.SearchResults</w:t>
-      </w:r>
-      <w:proofErr w:type="spellEnd"/>
-      <w:r>
-        <w:rPr>
-          <w:rFonts w:cstheme="minorHAnsi"/>
-        </w:rPr>
-        <w:t xml:space="preserve"> -&gt; </w:t>
-      </w:r>
-      <w:proofErr w:type="spellStart"/>
-      <w:r>
-        <w:rPr>
-          <w:rFonts w:cstheme="minorHAnsi"/>
-        </w:rPr>
-        <w:t>Examine.LuceneEngine.SearchResults</w:t>
-      </w:r>
-      <w:proofErr w:type="spellEnd"/>
+      <w:r>
+        <w:rPr>
+          <w:rFonts w:cstheme="minorHAnsi"/>
+        </w:rPr>
+        <w:t>UmbracoExamine.SearchResults -&gt; Examine.LuceneEngine.SearchResults</w:t>
+      </w:r>
     </w:p>
     <w:p>
       <w:pPr>
         <w:numPr>
           <w:ilvl w:val="1"/>
-          <w:numId w:val="8"/>
+          <w:numId w:val="14"/>
         </w:numPr>
         <w:spacing w:before="100" w:beforeAutospacing="1" w:after="100" w:afterAutospacing="1"/>
         <w:rPr>
           <w:rFonts w:cstheme="minorHAnsi"/>
         </w:rPr>
       </w:pPr>
-      <w:proofErr w:type="spellStart"/>
-      <w:r>
-        <w:rPr>
-          <w:rFonts w:cstheme="minorHAnsi"/>
-        </w:rPr>
-        <w:t>UmbracoExamine.SerializableDictionary</w:t>
-      </w:r>
-      <w:proofErr w:type="spellEnd"/>
-      <w:r>
-        <w:rPr>
-          <w:rFonts w:cstheme="minorHAnsi"/>
-        </w:rPr>
-        <w:t xml:space="preserve"> -&gt; </w:t>
-      </w:r>
-      <w:proofErr w:type="spellStart"/>
-      <w:r>
-        <w:rPr>
-          <w:rFonts w:cstheme="minorHAnsi"/>
-        </w:rPr>
-        <w:t>Examine.LuceneEngine.SerializableDictionary</w:t>
-      </w:r>
-      <w:proofErr w:type="spellEnd"/>
+      <w:r>
+        <w:rPr>
+          <w:rFonts w:cstheme="minorHAnsi"/>
+        </w:rPr>
+        <w:t>UmbracoExamine.SerializableDictionary -&gt; Examine.LuceneEngine.SerializableDictionary</w:t>
+      </w:r>
     </w:p>
     <w:p>
       <w:pPr>
         <w:numPr>
           <w:ilvl w:val="1"/>
-          <w:numId w:val="8"/>
+          <w:numId w:val="14"/>
         </w:numPr>
         <w:spacing w:before="100" w:beforeAutospacing="1" w:after="100" w:afterAutospacing="1"/>
         <w:rPr>
           <w:rFonts w:cstheme="minorHAnsi"/>
         </w:rPr>
       </w:pPr>
-      <w:proofErr w:type="spellStart"/>
-      <w:r>
-        <w:rPr>
-          <w:rFonts w:cstheme="minorHAnsi"/>
-        </w:rPr>
-        <w:t>UmbracoExamine.SerializableDictionaryExtensions</w:t>
-      </w:r>
-      <w:proofErr w:type="spellEnd"/>
-      <w:r>
-        <w:rPr>
-          <w:rFonts w:cstheme="minorHAnsi"/>
-        </w:rPr>
-        <w:t xml:space="preserve"> -&gt; </w:t>
-      </w:r>
-      <w:proofErr w:type="spellStart"/>
-      <w:r>
-        <w:rPr>
-          <w:rFonts w:cstheme="minorHAnsi"/>
-        </w:rPr>
-        <w:t>Examine.LuceneEngine.SerializableDictionaryExtensions</w:t>
-      </w:r>
-      <w:proofErr w:type="spellEnd"/>
+      <w:r>
+        <w:rPr>
+          <w:rFonts w:cstheme="minorHAnsi"/>
+        </w:rPr>
+        <w:t>UmbracoExamine.SerializableDictionaryExtensions -&gt; Examine.LuceneEngine.SerializableDictionaryExtensions</w:t>
+      </w:r>
     </w:p>
     <w:p>
       <w:pPr>
         <w:numPr>
           <w:ilvl w:val="1"/>
-          <w:numId w:val="8"/>
+          <w:numId w:val="14"/>
         </w:numPr>
         <w:spacing w:before="100" w:beforeAutospacing="1" w:after="100" w:afterAutospacing="1"/>
         <w:rPr>
           <w:rFonts w:cstheme="minorHAnsi"/>
         </w:rPr>
       </w:pPr>
-      <w:proofErr w:type="spellStart"/>
-      <w:r>
-        <w:rPr>
-          <w:rFonts w:cstheme="minorHAnsi"/>
-        </w:rPr>
-        <w:t>UmbracoExamine.LinqXmlExtensions</w:t>
-      </w:r>
-      <w:proofErr w:type="spellEnd"/>
-      <w:r>
-        <w:rPr>
-          <w:rFonts w:cstheme="minorHAnsi"/>
-        </w:rPr>
-        <w:t xml:space="preserve"> -&gt; </w:t>
-      </w:r>
-      <w:proofErr w:type="spellStart"/>
-      <w:r>
-        <w:rPr>
-          <w:rFonts w:cstheme="minorHAnsi"/>
-        </w:rPr>
-        <w:t>Examine.LuceneEngine.ExamineXmlExtensions</w:t>
-      </w:r>
-      <w:proofErr w:type="spellEnd"/>
-      <w:r>
-        <w:rPr>
-          <w:rFonts w:cstheme="minorHAnsi"/>
-        </w:rPr>
-        <w:t xml:space="preserve"> </w:t>
+      <w:r>
+        <w:rPr>
+          <w:rFonts w:cstheme="minorHAnsi"/>
+        </w:rPr>
+        <w:t xml:space="preserve">UmbracoExamine.LinqXmlExtensions -&gt; Examine.LuceneEngine.ExamineXmlExtensions </w:t>
       </w:r>
     </w:p>
     <w:p>
       <w:pPr>
         <w:numPr>
           <w:ilvl w:val="2"/>
-          <w:numId w:val="8"/>
+          <w:numId w:val="14"/>
         </w:numPr>
         <w:spacing w:before="100" w:beforeAutospacing="1" w:after="100" w:afterAutospacing="1"/>
         <w:rPr>
@@ -1192,177 +803,97 @@
       <w:pPr>
         <w:numPr>
           <w:ilvl w:val="3"/>
-          <w:numId w:val="8"/>
+          <w:numId w:val="14"/>
         </w:numPr>
         <w:spacing w:before="100" w:beforeAutospacing="1" w:after="100" w:afterAutospacing="1"/>
         <w:rPr>
           <w:rFonts w:cstheme="minorHAnsi"/>
         </w:rPr>
       </w:pPr>
-      <w:proofErr w:type="spellStart"/>
-      <w:r>
-        <w:rPr>
-          <w:rFonts w:cstheme="minorHAnsi"/>
-        </w:rPr>
-        <w:t>UmbIsElement</w:t>
-      </w:r>
-      <w:proofErr w:type="spellEnd"/>
-      <w:r>
-        <w:rPr>
-          <w:rFonts w:cstheme="minorHAnsi"/>
-        </w:rPr>
-        <w:t xml:space="preserve"> -&gt; </w:t>
-      </w:r>
-      <w:proofErr w:type="spellStart"/>
-      <w:r>
-        <w:rPr>
-          <w:rFonts w:cstheme="minorHAnsi"/>
-        </w:rPr>
-        <w:t>IsExamineElement</w:t>
-      </w:r>
-      <w:proofErr w:type="spellEnd"/>
+      <w:r>
+        <w:rPr>
+          <w:rFonts w:cstheme="minorHAnsi"/>
+        </w:rPr>
+        <w:t>UmbIsElement -&gt; IsExamineElement</w:t>
+      </w:r>
     </w:p>
     <w:p>
       <w:pPr>
         <w:numPr>
           <w:ilvl w:val="3"/>
-          <w:numId w:val="8"/>
+          <w:numId w:val="14"/>
         </w:numPr>
         <w:spacing w:before="100" w:beforeAutospacing="1" w:after="100" w:afterAutospacing="1"/>
         <w:rPr>
           <w:rFonts w:cstheme="minorHAnsi"/>
         </w:rPr>
       </w:pPr>
-      <w:proofErr w:type="spellStart"/>
-      <w:r>
-        <w:rPr>
-          <w:rFonts w:cstheme="minorHAnsi"/>
-        </w:rPr>
-        <w:t>UmbIsProperty</w:t>
-      </w:r>
-      <w:proofErr w:type="spellEnd"/>
-      <w:r>
-        <w:rPr>
-          <w:rFonts w:cstheme="minorHAnsi"/>
-        </w:rPr>
-        <w:t xml:space="preserve"> -&gt; </w:t>
-      </w:r>
-      <w:proofErr w:type="spellStart"/>
-      <w:r>
-        <w:rPr>
-          <w:rFonts w:cstheme="minorHAnsi"/>
-        </w:rPr>
-        <w:t>IsExamineProperty</w:t>
-      </w:r>
-      <w:proofErr w:type="spellEnd"/>
+      <w:r>
+        <w:rPr>
+          <w:rFonts w:cstheme="minorHAnsi"/>
+        </w:rPr>
+        <w:t>UmbIsProperty -&gt; IsExamineProperty</w:t>
+      </w:r>
     </w:p>
     <w:p>
       <w:pPr>
         <w:numPr>
           <w:ilvl w:val="3"/>
-          <w:numId w:val="8"/>
+          <w:numId w:val="14"/>
         </w:numPr>
         <w:spacing w:before="100" w:beforeAutospacing="1" w:after="100" w:afterAutospacing="1"/>
         <w:rPr>
           <w:rFonts w:cstheme="minorHAnsi"/>
         </w:rPr>
       </w:pPr>
-      <w:proofErr w:type="spellStart"/>
-      <w:r>
-        <w:rPr>
-          <w:rFonts w:cstheme="minorHAnsi"/>
-        </w:rPr>
-        <w:t>UmbNodeTypeAlias</w:t>
-      </w:r>
-      <w:proofErr w:type="spellEnd"/>
-      <w:r>
-        <w:rPr>
-          <w:rFonts w:cstheme="minorHAnsi"/>
-        </w:rPr>
-        <w:t xml:space="preserve"> -&gt; </w:t>
-      </w:r>
-      <w:proofErr w:type="spellStart"/>
-      <w:r>
-        <w:rPr>
-          <w:rFonts w:cstheme="minorHAnsi"/>
-        </w:rPr>
-        <w:t>ExamineNodeTypeAlias</w:t>
-      </w:r>
-      <w:proofErr w:type="spellEnd"/>
+      <w:r>
+        <w:rPr>
+          <w:rFonts w:cstheme="minorHAnsi"/>
+        </w:rPr>
+        <w:t>UmbNodeTypeAlias -&gt; ExamineNodeTypeAlias</w:t>
+      </w:r>
     </w:p>
     <w:p>
       <w:pPr>
         <w:numPr>
           <w:ilvl w:val="3"/>
-          <w:numId w:val="8"/>
+          <w:numId w:val="14"/>
         </w:numPr>
         <w:spacing w:before="100" w:beforeAutospacing="1" w:after="100" w:afterAutospacing="1"/>
         <w:rPr>
           <w:rFonts w:cstheme="minorHAnsi"/>
         </w:rPr>
       </w:pPr>
-      <w:proofErr w:type="spellStart"/>
-      <w:r>
-        <w:rPr>
-          <w:rFonts w:cstheme="minorHAnsi"/>
-        </w:rPr>
-        <w:t>UmbSelectDataValue</w:t>
-      </w:r>
-      <w:proofErr w:type="spellEnd"/>
-      <w:r>
-        <w:rPr>
-          <w:rFonts w:cstheme="minorHAnsi"/>
-        </w:rPr>
-        <w:t xml:space="preserve"> -&gt; </w:t>
-      </w:r>
-      <w:proofErr w:type="spellStart"/>
-      <w:r>
-        <w:rPr>
-          <w:rFonts w:cstheme="minorHAnsi"/>
-        </w:rPr>
-        <w:t>SelectExamineDataValue</w:t>
-      </w:r>
-      <w:proofErr w:type="spellEnd"/>
+      <w:r>
+        <w:rPr>
+          <w:rFonts w:cstheme="minorHAnsi"/>
+        </w:rPr>
+        <w:t>UmbSelectDataValue -&gt; SelectExamineDataValue</w:t>
+      </w:r>
     </w:p>
     <w:p>
       <w:pPr>
         <w:numPr>
           <w:ilvl w:val="3"/>
-          <w:numId w:val="8"/>
+          <w:numId w:val="14"/>
         </w:numPr>
         <w:spacing w:before="100" w:beforeAutospacing="1" w:after="100" w:afterAutospacing="1"/>
         <w:rPr>
           <w:rFonts w:cstheme="minorHAnsi"/>
         </w:rPr>
       </w:pPr>
-      <w:proofErr w:type="spellStart"/>
-      <w:r>
-        <w:rPr>
-          <w:rFonts w:cstheme="minorHAnsi"/>
-        </w:rPr>
-        <w:t>UmbSelectPropertyValue</w:t>
-      </w:r>
-      <w:proofErr w:type="spellEnd"/>
-      <w:r>
-        <w:rPr>
-          <w:rFonts w:cstheme="minorHAnsi"/>
-        </w:rPr>
-        <w:t xml:space="preserve"> -&gt; </w:t>
-      </w:r>
-      <w:proofErr w:type="spellStart"/>
-      <w:r>
-        <w:rPr>
-          <w:rFonts w:cstheme="minorHAnsi"/>
-        </w:rPr>
-        <w:t>SelectExaminePropertyValue</w:t>
-      </w:r>
-      <w:proofErr w:type="spellEnd"/>
+      <w:r>
+        <w:rPr>
+          <w:rFonts w:cstheme="minorHAnsi"/>
+        </w:rPr>
+        <w:t>UmbSelectPropertyValue -&gt; SelectExaminePropertyValue</w:t>
+      </w:r>
     </w:p>
     <w:p>
       <w:pPr>
         <w:numPr>
           <w:ilvl w:val="0"/>
-          <w:numId w:val="8"/>
+          <w:numId w:val="14"/>
         </w:numPr>
         <w:spacing w:before="100" w:beforeAutospacing="1" w:after="100" w:afterAutospacing="1"/>
         <w:rPr>
@@ -1373,21 +904,7 @@
         <w:rPr>
           <w:rFonts w:cstheme="minorHAnsi"/>
         </w:rPr>
-        <w:t xml:space="preserve">The class </w:t>
-      </w:r>
-      <w:proofErr w:type="spellStart"/>
-      <w:r>
-        <w:rPr>
-          <w:rFonts w:cstheme="minorHAnsi"/>
-        </w:rPr>
-        <w:t>UmbracoExamine.Config.UmbracoFieldPolicies</w:t>
-      </w:r>
-      <w:proofErr w:type="spellEnd"/>
-      <w:r>
-        <w:rPr>
-          <w:rFonts w:cstheme="minorHAnsi"/>
-        </w:rPr>
-        <w:t xml:space="preserve"> has been completely removed</w:t>
+        <w:t>The class UmbracoExamine.Config.UmbracoFieldPolicies has been completely removed</w:t>
       </w:r>
     </w:p>
     <w:p>
@@ -1409,7 +926,7 @@
       <w:pPr>
         <w:numPr>
           <w:ilvl w:val="0"/>
-          <w:numId w:val="6"/>
+          <w:numId w:val="15"/>
         </w:numPr>
         <w:rPr>
           <w:rFonts w:cstheme="minorHAnsi"/>
@@ -1426,32 +943,46 @@
       <w:pPr>
         <w:numPr>
           <w:ilvl w:val="1"/>
-          <w:numId w:val="6"/>
-        </w:numPr>
-        <w:rPr>
-          <w:rFonts w:cstheme="minorHAnsi"/>
-        </w:rPr>
-      </w:pPr>
-      <w:r>
-        <w:rPr>
-          <w:rFonts w:cstheme="minorHAnsi"/>
-        </w:rPr>
-        <w:t xml:space="preserve">The </w:t>
-      </w:r>
-      <w:proofErr w:type="spellStart"/>
-      <w:r>
-        <w:rPr>
-          <w:rFonts w:cstheme="minorHAnsi"/>
-        </w:rPr>
-        <w:t>Lucene</w:t>
-      </w:r>
-      <w:proofErr w:type="spellEnd"/>
-      <w:r>
-        <w:rPr>
-          <w:rFonts w:cstheme="minorHAnsi"/>
-        </w:rPr>
-        <w:t xml:space="preserve"> engine has been incorporated into Examine.DLL</w:t>
-      </w:r>
+          <w:numId w:val="15"/>
+        </w:numPr>
+        <w:rPr>
+          <w:rFonts w:cstheme="minorHAnsi"/>
+        </w:rPr>
+      </w:pPr>
+      <w:r>
+        <w:rPr>
+          <w:rFonts w:cstheme="minorHAnsi"/>
+        </w:rPr>
+        <w:t>The Lucene engine has been incorporated into Examine.DLL</w:t>
+      </w:r>
+    </w:p>
+    <w:p>
+      <w:pPr>
+        <w:numPr>
+          <w:ilvl w:val="0"/>
+          <w:numId w:val="15"/>
+        </w:numPr>
+        <w:rPr>
+          <w:rFonts w:cstheme="minorHAnsi"/>
+        </w:rPr>
+      </w:pPr>
+      <w:r>
+        <w:rPr>
+          <w:rFonts w:cstheme="minorHAnsi"/>
+        </w:rPr>
+        <w:t>UmbracoExamineIndexer renamed to UmbracoContentIndexer</w:t>
+      </w:r>
+    </w:p>
+    <w:p>
+      <w:pPr>
+        <w:numPr>
+          <w:ilvl w:val="0"/>
+          <w:numId w:val="15"/>
+        </w:numPr>
+        <w:rPr>
+          <w:rFonts w:cstheme="minorHAnsi"/>
+        </w:rPr>
+      </w:pPr>
     </w:p>
     <w:p>
       <w:pPr>
@@ -1477,21 +1008,7 @@
         <w:rPr>
           <w:rFonts w:cstheme="minorHAnsi"/>
         </w:rPr>
-        <w:t xml:space="preserve">There </w:t>
-      </w:r>
-      <w:proofErr w:type="gramStart"/>
-      <w:r>
-        <w:rPr>
-          <w:rFonts w:cstheme="minorHAnsi"/>
-        </w:rPr>
-        <w:t>are</w:t>
-      </w:r>
-      <w:proofErr w:type="gramEnd"/>
-      <w:r>
-        <w:rPr>
-          <w:rFonts w:cstheme="minorHAnsi"/>
-        </w:rPr>
-        <w:t xml:space="preserve"> currently </w:t>
+        <w:t xml:space="preserve">There are currently </w:t>
       </w:r>
       <w:r>
         <w:rPr>
@@ -1508,6 +1025,7 @@
         <w:t xml:space="preserve"> unit tests written and passing for v1.0. </w:t>
       </w:r>
     </w:p>
+    <w:p/>
     <w:sectPr>
       <w:pgSz w:w="16838" w:h="11906" w:orient="landscape"/>
       <w:pgMar w:top="1800" w:right="1440" w:bottom="1800" w:left="1440" w:header="708" w:footer="708" w:gutter="0"/>
@@ -2735,6 +2253,90 @@
   </w:num>
   <w:num w:numId="8">
     <w:abstractNumId w:val="0"/>
+  </w:num>
+  <w:num w:numId="9">
+    <w:abstractNumId w:val="2"/>
+    <w:lvlOverride w:ilvl="0"/>
+    <w:lvlOverride w:ilvl="1"/>
+    <w:lvlOverride w:ilvl="2"/>
+    <w:lvlOverride w:ilvl="3"/>
+    <w:lvlOverride w:ilvl="4"/>
+    <w:lvlOverride w:ilvl="5"/>
+    <w:lvlOverride w:ilvl="6"/>
+    <w:lvlOverride w:ilvl="7"/>
+    <w:lvlOverride w:ilvl="8"/>
+  </w:num>
+  <w:num w:numId="10">
+    <w:abstractNumId w:val="5"/>
+    <w:lvlOverride w:ilvl="0"/>
+    <w:lvlOverride w:ilvl="1"/>
+    <w:lvlOverride w:ilvl="2"/>
+    <w:lvlOverride w:ilvl="3"/>
+    <w:lvlOverride w:ilvl="4"/>
+    <w:lvlOverride w:ilvl="5"/>
+    <w:lvlOverride w:ilvl="6"/>
+    <w:lvlOverride w:ilvl="7"/>
+    <w:lvlOverride w:ilvl="8"/>
+  </w:num>
+  <w:num w:numId="11">
+    <w:abstractNumId w:val="4"/>
+    <w:lvlOverride w:ilvl="0"/>
+    <w:lvlOverride w:ilvl="1"/>
+    <w:lvlOverride w:ilvl="2"/>
+    <w:lvlOverride w:ilvl="3"/>
+    <w:lvlOverride w:ilvl="4"/>
+    <w:lvlOverride w:ilvl="5"/>
+    <w:lvlOverride w:ilvl="6"/>
+    <w:lvlOverride w:ilvl="7"/>
+    <w:lvlOverride w:ilvl="8"/>
+  </w:num>
+  <w:num w:numId="12">
+    <w:abstractNumId w:val="1"/>
+    <w:lvlOverride w:ilvl="0"/>
+    <w:lvlOverride w:ilvl="1"/>
+    <w:lvlOverride w:ilvl="2"/>
+    <w:lvlOverride w:ilvl="3"/>
+    <w:lvlOverride w:ilvl="4"/>
+    <w:lvlOverride w:ilvl="5"/>
+    <w:lvlOverride w:ilvl="6"/>
+    <w:lvlOverride w:ilvl="7"/>
+    <w:lvlOverride w:ilvl="8"/>
+  </w:num>
+  <w:num w:numId="13">
+    <w:abstractNumId w:val="7"/>
+    <w:lvlOverride w:ilvl="0"/>
+    <w:lvlOverride w:ilvl="1"/>
+    <w:lvlOverride w:ilvl="2"/>
+    <w:lvlOverride w:ilvl="3"/>
+    <w:lvlOverride w:ilvl="4"/>
+    <w:lvlOverride w:ilvl="5"/>
+    <w:lvlOverride w:ilvl="6"/>
+    <w:lvlOverride w:ilvl="7"/>
+    <w:lvlOverride w:ilvl="8"/>
+  </w:num>
+  <w:num w:numId="14">
+    <w:abstractNumId w:val="0"/>
+    <w:lvlOverride w:ilvl="0"/>
+    <w:lvlOverride w:ilvl="1"/>
+    <w:lvlOverride w:ilvl="2"/>
+    <w:lvlOverride w:ilvl="3"/>
+    <w:lvlOverride w:ilvl="4"/>
+    <w:lvlOverride w:ilvl="5"/>
+    <w:lvlOverride w:ilvl="6"/>
+    <w:lvlOverride w:ilvl="7"/>
+    <w:lvlOverride w:ilvl="8"/>
+  </w:num>
+  <w:num w:numId="15">
+    <w:abstractNumId w:val="6"/>
+    <w:lvlOverride w:ilvl="0"/>
+    <w:lvlOverride w:ilvl="1"/>
+    <w:lvlOverride w:ilvl="2"/>
+    <w:lvlOverride w:ilvl="3"/>
+    <w:lvlOverride w:ilvl="4"/>
+    <w:lvlOverride w:ilvl="5"/>
+    <w:lvlOverride w:ilvl="6"/>
+    <w:lvlOverride w:ilvl="7"/>
+    <w:lvlOverride w:ilvl="8"/>
   </w:num>
 </w:numbering>
 </file>
@@ -2934,6 +2536,7 @@
   <w:style w:type="character" w:default="1" w:styleId="DefaultParagraphFont">
     <w:name w:val="Default Paragraph Font"/>
     <w:uiPriority w:val="1"/>
+    <w:semiHidden/>
     <w:unhideWhenUsed/>
   </w:style>
   <w:style w:type="table" w:default="1" w:styleId="TableNormal">
@@ -3184,6 +2787,7 @@
   <w:style w:type="character" w:default="1" w:styleId="DefaultParagraphFont">
     <w:name w:val="Default Paragraph Font"/>
     <w:uiPriority w:val="1"/>
+    <w:semiHidden/>
     <w:unhideWhenUsed/>
   </w:style>
   <w:style w:type="table" w:default="1" w:styleId="TableNormal">

</xml_diff>

<commit_message>
more unit tests. more documentation.
</commit_message>
<xml_diff>
--- a/RELEASES/v1.0 RTM/ReleaseNotes.docx
+++ b/RELEASES/v1.0 RTM/ReleaseNotes.docx
@@ -9,6 +9,8 @@
       <w:r>
         <w:t>New Features</w:t>
       </w:r>
+      <w:bookmarkStart w:id="0" w:name="_GoBack"/>
+      <w:bookmarkEnd w:id="0"/>
     </w:p>
     <w:p>
       <w:pPr>
@@ -24,7 +26,18 @@
         <w:rPr>
           <w:rFonts w:cstheme="minorHAnsi"/>
         </w:rPr>
-        <w:t>Indexing ANY type of data easily using the LuceneEngine index/search providers</w:t>
+        <w:t xml:space="preserve">Indexing ANY type of data easily using the </w:t>
+      </w:r>
+      <w:proofErr w:type="spellStart"/>
+      <w:r>
+        <w:t>LuceneEngine</w:t>
+      </w:r>
+      <w:proofErr w:type="spellEnd"/>
+      <w:r>
+        <w:rPr>
+          <w:rFonts w:cstheme="minorHAnsi"/>
+        </w:rPr>
+        <w:t xml:space="preserve"> index/search providers</w:t>
       </w:r>
     </w:p>
     <w:p>
@@ -54,8 +67,16 @@
         <w:rPr>
           <w:rFonts w:cstheme="minorHAnsi"/>
         </w:rPr>
-        <w:t xml:space="preserve"> for Umbraco</w:t>
-      </w:r>
+        <w:t xml:space="preserve"> for </w:t>
+      </w:r>
+      <w:proofErr w:type="spellStart"/>
+      <w:r>
+        <w:rPr>
+          <w:rFonts w:cstheme="minorHAnsi"/>
+        </w:rPr>
+        <w:t>Umbraco</w:t>
+      </w:r>
+      <w:proofErr w:type="spellEnd"/>
     </w:p>
     <w:p>
       <w:pPr>
@@ -71,8 +92,16 @@
         <w:rPr>
           <w:rFonts w:cstheme="minorHAnsi"/>
         </w:rPr>
-        <w:t>XSLT extensions for Umbraco</w:t>
-      </w:r>
+        <w:t xml:space="preserve">XSLT extensions for </w:t>
+      </w:r>
+      <w:proofErr w:type="spellStart"/>
+      <w:r>
+        <w:rPr>
+          <w:rFonts w:cstheme="minorHAnsi"/>
+        </w:rPr>
+        <w:t>Umbraco</w:t>
+      </w:r>
+      <w:proofErr w:type="spellEnd"/>
     </w:p>
     <w:p>
       <w:pPr>
@@ -164,8 +193,13 @@
         <w:rPr>
           <w:rFonts w:cstheme="minorHAnsi"/>
         </w:rPr>
-        <w:t>Contains the LuceneEngine</w:t>
-      </w:r>
+        <w:t xml:space="preserve">Contains the </w:t>
+      </w:r>
+      <w:proofErr w:type="spellStart"/>
+      <w:r>
+        <w:t>LuceneEngine</w:t>
+      </w:r>
+      <w:proofErr w:type="spellEnd"/>
     </w:p>
     <w:p>
       <w:pPr>
@@ -181,7 +215,21 @@
         <w:rPr>
           <w:rFonts w:cstheme="minorHAnsi"/>
         </w:rPr>
-        <w:t>Contains the SimpleDataProvider for indexing any type of data source</w:t>
+        <w:t xml:space="preserve">Contains the </w:t>
+      </w:r>
+      <w:proofErr w:type="spellStart"/>
+      <w:r>
+        <w:rPr>
+          <w:rStyle w:val="IntenseEmphasis"/>
+        </w:rPr>
+        <w:t>SimpleDataProvider</w:t>
+      </w:r>
+      <w:proofErr w:type="spellEnd"/>
+      <w:r>
+        <w:rPr>
+          <w:rFonts w:cstheme="minorHAnsi"/>
+        </w:rPr>
+        <w:t xml:space="preserve"> for indexing any type of data source</w:t>
       </w:r>
     </w:p>
     <w:p>
@@ -215,7 +263,21 @@
         <w:rPr>
           <w:rFonts w:cstheme="minorHAnsi"/>
         </w:rPr>
-        <w:t>Contains all Umbraco specific providers</w:t>
+        <w:t xml:space="preserve">Contains all </w:t>
+      </w:r>
+      <w:proofErr w:type="spellStart"/>
+      <w:r>
+        <w:rPr>
+          <w:rFonts w:cstheme="minorHAnsi"/>
+        </w:rPr>
+        <w:t>Umbraco</w:t>
+      </w:r>
+      <w:proofErr w:type="spellEnd"/>
+      <w:r>
+        <w:rPr>
+          <w:rFonts w:cstheme="minorHAnsi"/>
+        </w:rPr>
+        <w:t xml:space="preserve"> specific providers</w:t>
       </w:r>
     </w:p>
     <w:p>
@@ -232,7 +294,21 @@
         <w:rPr>
           <w:rFonts w:cstheme="minorHAnsi"/>
         </w:rPr>
-        <w:t>Contains XSLT Umbraco extensions</w:t>
+        <w:t xml:space="preserve">Contains XSLT </w:t>
+      </w:r>
+      <w:proofErr w:type="spellStart"/>
+      <w:r>
+        <w:rPr>
+          <w:rFonts w:cstheme="minorHAnsi"/>
+        </w:rPr>
+        <w:t>Umbraco</w:t>
+      </w:r>
+      <w:proofErr w:type="spellEnd"/>
+      <w:r>
+        <w:rPr>
+          <w:rFonts w:cstheme="minorHAnsi"/>
+        </w:rPr>
+        <w:t xml:space="preserve"> extensions</w:t>
       </w:r>
     </w:p>
     <w:p>
@@ -304,23 +380,47 @@
           <w:rFonts w:cstheme="minorHAnsi"/>
         </w:rPr>
       </w:pPr>
+      <w:proofErr w:type="spellStart"/>
+      <w:r>
+        <w:rPr>
+          <w:rStyle w:val="IntenseEmphasis"/>
+          <w:rFonts w:eastAsiaTheme="majorEastAsia"/>
+        </w:rPr>
+        <w:t>UmbracoExamine.Config.ExamineLuceneIndexes</w:t>
+      </w:r>
+      <w:proofErr w:type="spellEnd"/>
       <w:r>
         <w:rPr>
           <w:rFonts w:eastAsiaTheme="majorEastAsia" w:cstheme="minorHAnsi"/>
         </w:rPr>
-        <w:t xml:space="preserve">UmbracoExamine.Config.ExamineLuceneIndexes </w:t>
-      </w:r>
-      <w:r>
-        <w:rPr>
-          <w:rFonts w:cstheme="minorHAnsi"/>
-        </w:rPr>
-        <w:t xml:space="preserve">should now be: </w:t>
-      </w:r>
+        <w:t xml:space="preserve"> </w:t>
+      </w:r>
+      <w:r>
+        <w:rPr>
+          <w:rFonts w:cstheme="minorHAnsi"/>
+        </w:rPr>
+        <w:t>should now be</w:t>
+      </w:r>
+      <w:r>
+        <w:rPr>
+          <w:rStyle w:val="IntenseEmphasis"/>
+        </w:rPr>
+        <w:t xml:space="preserve">: </w:t>
+      </w:r>
+      <w:proofErr w:type="spellStart"/>
+      <w:r>
+        <w:rPr>
+          <w:rStyle w:val="IntenseEmphasis"/>
+          <w:rFonts w:eastAsiaTheme="majorEastAsia"/>
+        </w:rPr>
+        <w:t>Examine.LuceneEngine.Config.IndexSets</w:t>
+      </w:r>
+      <w:proofErr w:type="spellEnd"/>
       <w:r>
         <w:rPr>
           <w:rFonts w:eastAsiaTheme="majorEastAsia" w:cstheme="minorHAnsi"/>
         </w:rPr>
-        <w:t xml:space="preserve">Examine.LuceneEngine.Config.IndexSets </w:t>
+        <w:t xml:space="preserve"> </w:t>
       </w:r>
     </w:p>
     <w:p>
@@ -330,26 +430,51 @@
           <w:numId w:val="13"/>
         </w:numPr>
         <w:rPr>
-          <w:rFonts w:cstheme="minorHAnsi"/>
-        </w:rPr>
-      </w:pPr>
+          <w:rStyle w:val="IntenseEmphasis"/>
+        </w:rPr>
+      </w:pPr>
+      <w:proofErr w:type="spellStart"/>
+      <w:r>
+        <w:rPr>
+          <w:rStyle w:val="IntenseEmphasis"/>
+          <w:rFonts w:eastAsiaTheme="majorEastAsia"/>
+        </w:rPr>
+        <w:t>UmbracoExamine.LuceneExamineSearcher</w:t>
+      </w:r>
+      <w:proofErr w:type="spellEnd"/>
       <w:r>
         <w:rPr>
           <w:rFonts w:eastAsiaTheme="majorEastAsia" w:cstheme="minorHAnsi"/>
         </w:rPr>
-        <w:t xml:space="preserve">UmbracoExamine.LuceneExamineSearcher </w:t>
-      </w:r>
-      <w:r>
-        <w:rPr>
-          <w:rFonts w:cstheme="minorHAnsi"/>
-        </w:rPr>
-        <w:t xml:space="preserve">should now be: </w:t>
-      </w:r>
-      <w:r>
-        <w:rPr>
-          <w:rFonts w:eastAsiaTheme="majorEastAsia" w:cstheme="minorHAnsi"/>
-        </w:rPr>
-        <w:t xml:space="preserve">UmbracoExamine.UmbracoExamineSearcher </w:t>
+        <w:t xml:space="preserve"> </w:t>
+      </w:r>
+      <w:r>
+        <w:rPr>
+          <w:rFonts w:cstheme="minorHAnsi"/>
+        </w:rPr>
+        <w:t>should now be</w:t>
+      </w:r>
+      <w:r>
+        <w:rPr>
+          <w:rStyle w:val="IntenseEmphasis"/>
+        </w:rPr>
+        <w:t xml:space="preserve">: </w:t>
+      </w:r>
+      <w:proofErr w:type="spellStart"/>
+      <w:r>
+        <w:rPr>
+          <w:rStyle w:val="IntenseEmphasis"/>
+          <w:rFonts w:eastAsiaTheme="majorEastAsia"/>
+        </w:rPr>
+        <w:t>UmbracoExamine.UmbracoExamineSearcher</w:t>
+      </w:r>
+      <w:proofErr w:type="spellEnd"/>
+      <w:r>
+        <w:rPr>
+          <w:rStyle w:val="IntenseEmphasis"/>
+          <w:rFonts w:eastAsiaTheme="majorEastAsia"/>
+        </w:rPr>
+        <w:t xml:space="preserve"> </w:t>
       </w:r>
     </w:p>
     <w:p>
@@ -359,14 +484,23 @@
           <w:numId w:val="13"/>
         </w:numPr>
         <w:rPr>
-          <w:rFonts w:cstheme="minorHAnsi"/>
-        </w:rPr>
-      </w:pPr>
+          <w:rStyle w:val="IntenseEmphasis"/>
+        </w:rPr>
+      </w:pPr>
+      <w:proofErr w:type="spellStart"/>
+      <w:r>
+        <w:rPr>
+          <w:rStyle w:val="IntenseEmphasis"/>
+          <w:rFonts w:eastAsiaTheme="majorEastAsia"/>
+        </w:rPr>
+        <w:t>UmbracoExamine.LuceneExamineIndexer</w:t>
+      </w:r>
+      <w:proofErr w:type="spellEnd"/>
       <w:r>
         <w:rPr>
           <w:rFonts w:eastAsiaTheme="majorEastAsia" w:cstheme="minorHAnsi"/>
         </w:rPr>
-        <w:t xml:space="preserve">UmbracoExamine.LuceneExamineIndexer </w:t>
+        <w:t xml:space="preserve"> </w:t>
       </w:r>
       <w:r>
         <w:rPr>
@@ -374,11 +508,21 @@
         </w:rPr>
         <w:t xml:space="preserve">should now be: </w:t>
       </w:r>
-      <w:r>
-        <w:rPr>
-          <w:rFonts w:eastAsiaTheme="majorEastAsia" w:cstheme="minorHAnsi"/>
-        </w:rPr>
-        <w:t xml:space="preserve">UmbracoExamine.UmbracoExamineIndexer </w:t>
+      <w:proofErr w:type="spellStart"/>
+      <w:r>
+        <w:rPr>
+          <w:rStyle w:val="IntenseEmphasis"/>
+          <w:rFonts w:eastAsiaTheme="majorEastAsia"/>
+        </w:rPr>
+        <w:t>UmbracoExamine.UmbracoExamineIndexer</w:t>
+      </w:r>
+      <w:proofErr w:type="spellEnd"/>
+      <w:r>
+        <w:rPr>
+          <w:rStyle w:val="IntenseEmphasis"/>
+          <w:rFonts w:eastAsiaTheme="majorEastAsia"/>
+        </w:rPr>
+        <w:t xml:space="preserve"> </w:t>
       </w:r>
     </w:p>
     <w:p>
@@ -391,32 +535,37 @@
           <w:rFonts w:cstheme="minorHAnsi"/>
         </w:rPr>
       </w:pPr>
+      <w:proofErr w:type="spellStart"/>
+      <w:r>
+        <w:rPr>
+          <w:rStyle w:val="IntenseEmphasis"/>
+          <w:rFonts w:eastAsiaTheme="majorEastAsia"/>
+        </w:rPr>
+        <w:t>UmbracoExamine.MemberLuceneExamineIndexer</w:t>
+      </w:r>
+      <w:proofErr w:type="spellEnd"/>
       <w:r>
         <w:rPr>
           <w:rFonts w:eastAsiaTheme="majorEastAsia" w:cstheme="minorHAnsi"/>
         </w:rPr>
-        <w:t>UmbracoExamine.</w:t>
-      </w:r>
-      <w:bookmarkStart w:id="0" w:name="_GoBack"/>
-      <w:bookmarkEnd w:id="0"/>
-      <w:r>
-        <w:rPr>
-          <w:rFonts w:eastAsiaTheme="majorEastAsia" w:cstheme="minorHAnsi"/>
-        </w:rPr>
-        <w:t xml:space="preserve">MemberLuceneExamineIndexer should now be: </w:t>
-      </w:r>
-      <w:r>
-        <w:rPr>
-          <w:rFonts w:eastAsiaTheme="majorEastAsia" w:cstheme="minorHAnsi"/>
-        </w:rPr>
-        <w:t>UmbracoExamine.</w:t>
-      </w:r>
-      <w:r>
-        <w:rPr>
-          <w:rFonts w:eastAsiaTheme="majorEastAsia" w:cstheme="minorHAnsi"/>
-        </w:rPr>
-        <w:t>UmbracoMemberIndexer</w:t>
-      </w:r>
+        <w:t xml:space="preserve"> should now be</w:t>
+      </w:r>
+      <w:r>
+        <w:rPr>
+          <w:rStyle w:val="IntenseEmphasis"/>
+          <w:rFonts w:eastAsiaTheme="majorEastAsia"/>
+        </w:rPr>
+        <w:t xml:space="preserve">: </w:t>
+      </w:r>
+      <w:proofErr w:type="spellStart"/>
+      <w:r>
+        <w:rPr>
+          <w:rStyle w:val="IntenseEmphasis"/>
+          <w:rFonts w:eastAsiaTheme="majorEastAsia"/>
+        </w:rPr>
+        <w:t>UmbracoExamine.UmbracoMemberIndexer</w:t>
+      </w:r>
+      <w:proofErr w:type="spellEnd"/>
     </w:p>
     <w:p>
       <w:pPr>
@@ -432,7 +581,34 @@
         <w:rPr>
           <w:rFonts w:cstheme="minorHAnsi"/>
         </w:rPr>
-        <w:t>There are breaking changes in this release. However, unless you are directly referencing the internal operations in the Examine API, you application should remain compatible. It is HIGHLY recommended that you take a backup of your application before deploying these new assemblies. It is also HIGHLY recommended that if you have used the Examine APIs whatsoever that you upgrade your Visual Studio project with these new assemblies, ensure your project compiles and test to make sure that indexing/searching is working and that there are no erorrs in your log file/database.</w:t>
+        <w:t xml:space="preserve">There are breaking changes in this release. However, unless you are directly referencing the internal operations in the Examine API, you application should remain compatible. It is </w:t>
+      </w:r>
+      <w:r>
+        <w:rPr>
+          <w:rFonts w:cstheme="minorHAnsi"/>
+          <w:b/>
+        </w:rPr>
+        <w:t>HIGHLY</w:t>
+      </w:r>
+      <w:r>
+        <w:rPr>
+          <w:rFonts w:cstheme="minorHAnsi"/>
+        </w:rPr>
+        <w:t xml:space="preserve"> recommended that you take a backup of your application before deploying these new assemblies. It is also HIGHLY recommended that if you have used the Examine APIs whatsoever that you upgrade your Visual Studio project with these new assemblies, ensure your project compiles and test to make sure that indexing/searching is working and that there are no </w:t>
+      </w:r>
+      <w:proofErr w:type="spellStart"/>
+      <w:r>
+        <w:rPr>
+          <w:rFonts w:cstheme="minorHAnsi"/>
+        </w:rPr>
+        <w:t>erorrs</w:t>
+      </w:r>
+      <w:proofErr w:type="spellEnd"/>
+      <w:r>
+        <w:rPr>
+          <w:rFonts w:cstheme="minorHAnsi"/>
+        </w:rPr>
+        <w:t xml:space="preserve"> in your log file/database.</w:t>
       </w:r>
     </w:p>
     <w:p>
@@ -450,7 +626,46 @@
           <w:rFonts w:cstheme="minorHAnsi"/>
         </w:rPr>
         <w:lastRenderedPageBreak/>
-        <w:t>The UmbracoExamine.Contrib library no longer exists. PDF indexing is now done using the UmbracoExamine.PDF library. XSLT extensions are now in the core of UmbracoExamine.DLL</w:t>
+        <w:t xml:space="preserve">The </w:t>
+      </w:r>
+      <w:proofErr w:type="spellStart"/>
+      <w:r>
+        <w:rPr>
+          <w:rStyle w:val="IntenseEmphasis"/>
+        </w:rPr>
+        <w:t>UmbracoExamine.Contrib</w:t>
+      </w:r>
+      <w:proofErr w:type="spellEnd"/>
+      <w:r>
+        <w:rPr>
+          <w:rFonts w:cstheme="minorHAnsi"/>
+        </w:rPr>
+        <w:t xml:space="preserve"> library </w:t>
+      </w:r>
+      <w:r>
+        <w:rPr>
+          <w:rFonts w:cstheme="minorHAnsi"/>
+          <w:b/>
+        </w:rPr>
+        <w:t>no longer exists</w:t>
+      </w:r>
+      <w:r>
+        <w:rPr>
+          <w:rFonts w:cstheme="minorHAnsi"/>
+        </w:rPr>
+        <w:t xml:space="preserve">. PDF indexing is now done using the </w:t>
+      </w:r>
+      <w:r>
+        <w:rPr>
+          <w:rStyle w:val="IntenseEmphasis"/>
+        </w:rPr>
+        <w:t>UmbracoExamine.PDF library</w:t>
+      </w:r>
+      <w:r>
+        <w:rPr>
+          <w:rFonts w:cstheme="minorHAnsi"/>
+        </w:rPr>
+        <w:t>. XSLT extensions are now in the core of UmbracoExamine.DLL</w:t>
       </w:r>
     </w:p>
     <w:p>
@@ -490,7 +705,26 @@
         <w:rPr>
           <w:rFonts w:cstheme="minorHAnsi"/>
         </w:rPr>
-        <w:t xml:space="preserve">, existing Examine configuration files will continue to work even though these classes have been moved. There will only be problems however, if you are directly referencing these classes in your code. </w:t>
+        <w:t xml:space="preserve">, </w:t>
+      </w:r>
+      <w:r>
+        <w:rPr>
+          <w:rFonts w:cstheme="minorHAnsi"/>
+          <w:b/>
+        </w:rPr>
+        <w:t>existing Examine configuration files will continue to work even though these classes have been moved</w:t>
+      </w:r>
+      <w:r>
+        <w:rPr>
+          <w:rFonts w:cstheme="minorHAnsi"/>
+        </w:rPr>
+        <w:t>. There will only be problems, if you are directly referenc</w:t>
+      </w:r>
+      <w:r>
+        <w:rPr>
+          <w:rFonts w:cstheme="minorHAnsi"/>
+        </w:rPr>
+        <w:t>ing these classes in your code:</w:t>
       </w:r>
     </w:p>
     <w:p>
@@ -504,11 +738,33 @@
           <w:rFonts w:cstheme="minorHAnsi"/>
         </w:rPr>
       </w:pPr>
-      <w:r>
-        <w:rPr>
-          <w:rFonts w:cstheme="minorHAnsi"/>
-        </w:rPr>
-        <w:t xml:space="preserve">UmbracoExamine.SearchCriteria.LuceneSearchExtensions -&gt; Examine.LuceneEngine.SearchCriteria.LuceneSearchExtensions </w:t>
+      <w:proofErr w:type="spellStart"/>
+      <w:r>
+        <w:rPr>
+          <w:rStyle w:val="IntenseEmphasis"/>
+        </w:rPr>
+        <w:t>UmbracoExamine.SearchCriteria.LuceneSearchExtensions</w:t>
+      </w:r>
+      <w:proofErr w:type="spellEnd"/>
+      <w:r>
+        <w:rPr>
+          <w:rFonts w:cstheme="minorHAnsi"/>
+        </w:rPr>
+        <w:t xml:space="preserve"> -&gt; </w:t>
+      </w:r>
+      <w:proofErr w:type="spellStart"/>
+      <w:r>
+        <w:rPr>
+          <w:rStyle w:val="IntenseEmphasis"/>
+        </w:rPr>
+        <w:t>Examine.LuceneEngine.SearchCriteria.LuceneSearchExtensions</w:t>
+      </w:r>
+      <w:proofErr w:type="spellEnd"/>
+      <w:r>
+        <w:rPr>
+          <w:rFonts w:cstheme="minorHAnsi"/>
+        </w:rPr>
+        <w:t xml:space="preserve"> </w:t>
       </w:r>
     </w:p>
     <w:p>
@@ -519,15 +775,31 @@
         </w:numPr>
         <w:spacing w:before="100" w:beforeAutospacing="1" w:after="100" w:afterAutospacing="1"/>
         <w:rPr>
-          <w:rFonts w:cstheme="minorHAnsi"/>
-        </w:rPr>
-      </w:pPr>
-      <w:r>
-        <w:rPr>
-          <w:rFonts w:cstheme="minorHAnsi"/>
-        </w:rPr>
-        <w:t>UmbracoExamine.Config.IndexField -&gt; Examine.LuceneEngine.Config.IndexField</w:t>
-      </w:r>
+          <w:rStyle w:val="IntenseEmphasis"/>
+        </w:rPr>
+      </w:pPr>
+      <w:proofErr w:type="spellStart"/>
+      <w:r>
+        <w:rPr>
+          <w:rStyle w:val="IntenseEmphasis"/>
+        </w:rPr>
+        <w:t>UmbracoExamine.Config.IndexField</w:t>
+      </w:r>
+      <w:proofErr w:type="spellEnd"/>
+      <w:r>
+        <w:rPr>
+          <w:rFonts w:cstheme="minorHAnsi"/>
+        </w:rPr>
+        <w:t xml:space="preserve"> -&gt; </w:t>
+      </w:r>
+      <w:proofErr w:type="spellStart"/>
+      <w:r>
+        <w:rPr>
+          <w:rStyle w:val="IntenseEmphasis"/>
+        </w:rPr>
+        <w:t>Examine.LuceneEngine.Config.IndexField</w:t>
+      </w:r>
+      <w:proofErr w:type="spellEnd"/>
     </w:p>
     <w:p>
       <w:pPr>
@@ -540,12 +812,28 @@
           <w:rFonts w:cstheme="minorHAnsi"/>
         </w:rPr>
       </w:pPr>
-      <w:r>
-        <w:rPr>
-          <w:rFonts w:cstheme="minorHAnsi"/>
-        </w:rPr>
-        <w:t>UmbracoExamine.Config.IndexFieldCollection -&gt; Examine.LuceneEngine.Config.IndexFieldCollection</w:t>
-      </w:r>
+      <w:proofErr w:type="spellStart"/>
+      <w:r>
+        <w:rPr>
+          <w:rStyle w:val="IntenseEmphasis"/>
+        </w:rPr>
+        <w:t>UmbracoExamine.Config.IndexFieldCollection</w:t>
+      </w:r>
+      <w:proofErr w:type="spellEnd"/>
+      <w:r>
+        <w:rPr>
+          <w:rFonts w:cstheme="minorHAnsi"/>
+        </w:rPr>
+        <w:t xml:space="preserve"> -&gt; </w:t>
+      </w:r>
+      <w:proofErr w:type="spellStart"/>
+      <w:r>
+        <w:rPr>
+          <w:rStyle w:val="IntenseEmphasis"/>
+        </w:rPr>
+        <w:t>Examine.LuceneEngine.Config.IndexFieldCollection</w:t>
+      </w:r>
+      <w:proofErr w:type="spellEnd"/>
     </w:p>
     <w:p>
       <w:pPr>
@@ -558,12 +846,28 @@
           <w:rFonts w:cstheme="minorHAnsi"/>
         </w:rPr>
       </w:pPr>
-      <w:r>
-        <w:rPr>
-          <w:rFonts w:cstheme="minorHAnsi"/>
-        </w:rPr>
-        <w:t>UmbracoExamine.Config.IndexFieldCollectionExtensions -&gt; Examine.LuceneEngine.Config.IndexFieldCollectionExtensions</w:t>
-      </w:r>
+      <w:proofErr w:type="spellStart"/>
+      <w:r>
+        <w:rPr>
+          <w:rStyle w:val="IntenseEmphasis"/>
+        </w:rPr>
+        <w:t>UmbracoExamine.Config.IndexFieldCollectionExtensions</w:t>
+      </w:r>
+      <w:proofErr w:type="spellEnd"/>
+      <w:r>
+        <w:rPr>
+          <w:rFonts w:cstheme="minorHAnsi"/>
+        </w:rPr>
+        <w:t xml:space="preserve"> -&gt; </w:t>
+      </w:r>
+      <w:proofErr w:type="spellStart"/>
+      <w:r>
+        <w:rPr>
+          <w:rStyle w:val="IntenseEmphasis"/>
+        </w:rPr>
+        <w:t>Examine.LuceneEngine.Config.IndexFieldCollectionExtensions</w:t>
+      </w:r>
+      <w:proofErr w:type="spellEnd"/>
     </w:p>
     <w:p>
       <w:pPr>
@@ -576,12 +880,28 @@
           <w:rFonts w:cstheme="minorHAnsi"/>
         </w:rPr>
       </w:pPr>
-      <w:r>
-        <w:rPr>
-          <w:rFonts w:cstheme="minorHAnsi"/>
-        </w:rPr>
-        <w:t>UmbracoExamine.Config.IndexSet -&gt; Examine.LuceneEngine.Config.IndexSet</w:t>
-      </w:r>
+      <w:proofErr w:type="spellStart"/>
+      <w:r>
+        <w:rPr>
+          <w:rStyle w:val="IntenseEmphasis"/>
+        </w:rPr>
+        <w:t>UmbracoExamine.Config.IndexSet</w:t>
+      </w:r>
+      <w:proofErr w:type="spellEnd"/>
+      <w:r>
+        <w:rPr>
+          <w:rFonts w:cstheme="minorHAnsi"/>
+        </w:rPr>
+        <w:t xml:space="preserve"> -&gt; </w:t>
+      </w:r>
+      <w:proofErr w:type="spellStart"/>
+      <w:r>
+        <w:rPr>
+          <w:rStyle w:val="IntenseEmphasis"/>
+        </w:rPr>
+        <w:t>Examine.LuceneEngine.Config.IndexSet</w:t>
+      </w:r>
+      <w:proofErr w:type="spellEnd"/>
     </w:p>
     <w:p>
       <w:pPr>
@@ -594,12 +914,28 @@
           <w:rFonts w:cstheme="minorHAnsi"/>
         </w:rPr>
       </w:pPr>
-      <w:r>
-        <w:rPr>
-          <w:rFonts w:cstheme="minorHAnsi"/>
-        </w:rPr>
-        <w:t>UmbracoExamine.Config.IndexSetCollection -&gt; Examine.LuceneEngine.Config.IndexSetCollection</w:t>
-      </w:r>
+      <w:proofErr w:type="spellStart"/>
+      <w:r>
+        <w:rPr>
+          <w:rStyle w:val="IntenseEmphasis"/>
+        </w:rPr>
+        <w:t>UmbracoExamine.Config.IndexSetCollection</w:t>
+      </w:r>
+      <w:proofErr w:type="spellEnd"/>
+      <w:r>
+        <w:rPr>
+          <w:rFonts w:cstheme="minorHAnsi"/>
+        </w:rPr>
+        <w:t xml:space="preserve"> -&gt; </w:t>
+      </w:r>
+      <w:proofErr w:type="spellStart"/>
+      <w:r>
+        <w:rPr>
+          <w:rStyle w:val="IntenseEmphasis"/>
+        </w:rPr>
+        <w:t>Examine.LuceneEngine.Config.IndexSetCollection</w:t>
+      </w:r>
+      <w:proofErr w:type="spellEnd"/>
     </w:p>
     <w:p>
       <w:pPr>
@@ -612,12 +948,28 @@
           <w:rFonts w:cstheme="minorHAnsi"/>
         </w:rPr>
       </w:pPr>
-      <w:r>
-        <w:rPr>
-          <w:rFonts w:cstheme="minorHAnsi"/>
-        </w:rPr>
-        <w:t>UmbracoExamine.Config.IndexSets -&gt; Examine.LuceneEngine.Config.IndexSets</w:t>
-      </w:r>
+      <w:proofErr w:type="spellStart"/>
+      <w:r>
+        <w:rPr>
+          <w:rStyle w:val="IntenseEmphasis"/>
+        </w:rPr>
+        <w:t>UmbracoExamine.Config.IndexSets</w:t>
+      </w:r>
+      <w:proofErr w:type="spellEnd"/>
+      <w:r>
+        <w:rPr>
+          <w:rFonts w:cstheme="minorHAnsi"/>
+        </w:rPr>
+        <w:t xml:space="preserve"> -&gt; </w:t>
+      </w:r>
+      <w:proofErr w:type="spellStart"/>
+      <w:r>
+        <w:rPr>
+          <w:rStyle w:val="IntenseEmphasis"/>
+        </w:rPr>
+        <w:t>Examine.LuceneEngine.Config.IndexSets</w:t>
+      </w:r>
+      <w:proofErr w:type="spellEnd"/>
     </w:p>
     <w:p>
       <w:pPr>
@@ -630,12 +982,28 @@
           <w:rFonts w:cstheme="minorHAnsi"/>
         </w:rPr>
       </w:pPr>
-      <w:r>
-        <w:rPr>
-          <w:rFonts w:cstheme="minorHAnsi"/>
-        </w:rPr>
-        <w:t>UmbracoExamine.DocumentWritingEventArgs -&gt; Examine.LuceneEngine.DocumentWritingEventArgs</w:t>
-      </w:r>
+      <w:proofErr w:type="spellStart"/>
+      <w:r>
+        <w:rPr>
+          <w:rStyle w:val="IntenseEmphasis"/>
+        </w:rPr>
+        <w:t>UmbracoExamine.DocumentWritingEventArgs</w:t>
+      </w:r>
+      <w:proofErr w:type="spellEnd"/>
+      <w:r>
+        <w:rPr>
+          <w:rFonts w:cstheme="minorHAnsi"/>
+        </w:rPr>
+        <w:t xml:space="preserve"> -&gt; </w:t>
+      </w:r>
+      <w:proofErr w:type="spellStart"/>
+      <w:r>
+        <w:rPr>
+          <w:rStyle w:val="IntenseEmphasis"/>
+        </w:rPr>
+        <w:t>Examine.LuceneEngine.DocumentWritingEventArgs</w:t>
+      </w:r>
+      <w:proofErr w:type="spellEnd"/>
     </w:p>
     <w:p>
       <w:pPr>
@@ -648,12 +1016,28 @@
           <w:rFonts w:cstheme="minorHAnsi"/>
         </w:rPr>
       </w:pPr>
-      <w:r>
-        <w:rPr>
-          <w:rFonts w:cstheme="minorHAnsi"/>
-        </w:rPr>
-        <w:t>UmbracoExamine.FileSystemExtensions -&gt; Examine.LuceneEngine.FileSystemExtensions</w:t>
-      </w:r>
+      <w:proofErr w:type="spellStart"/>
+      <w:r>
+        <w:rPr>
+          <w:rStyle w:val="IntenseEmphasis"/>
+        </w:rPr>
+        <w:t>UmbracoExamine.FileSystemExtensions</w:t>
+      </w:r>
+      <w:proofErr w:type="spellEnd"/>
+      <w:r>
+        <w:rPr>
+          <w:rFonts w:cstheme="minorHAnsi"/>
+        </w:rPr>
+        <w:t xml:space="preserve"> -&gt; </w:t>
+      </w:r>
+      <w:proofErr w:type="spellStart"/>
+      <w:r>
+        <w:rPr>
+          <w:rStyle w:val="IntenseEmphasis"/>
+        </w:rPr>
+        <w:t>Examine.LuceneEngine.FileSystemExtensions</w:t>
+      </w:r>
+      <w:proofErr w:type="spellEnd"/>
     </w:p>
     <w:p>
       <w:pPr>
@@ -663,15 +1047,31 @@
         </w:numPr>
         <w:spacing w:before="100" w:beforeAutospacing="1" w:after="100" w:afterAutospacing="1"/>
         <w:rPr>
-          <w:rFonts w:cstheme="minorHAnsi"/>
-        </w:rPr>
-      </w:pPr>
-      <w:r>
-        <w:rPr>
-          <w:rFonts w:cstheme="minorHAnsi"/>
-        </w:rPr>
-        <w:t>UmbracoExamine.IndexerExecutive -&gt; Examine.LuceneEngine.IndexerExecutive</w:t>
-      </w:r>
+          <w:rStyle w:val="IntenseEmphasis"/>
+        </w:rPr>
+      </w:pPr>
+      <w:proofErr w:type="spellStart"/>
+      <w:r>
+        <w:rPr>
+          <w:rStyle w:val="IntenseEmphasis"/>
+        </w:rPr>
+        <w:t>UmbracoExamine.IndexerExecutive</w:t>
+      </w:r>
+      <w:proofErr w:type="spellEnd"/>
+      <w:r>
+        <w:rPr>
+          <w:rFonts w:cstheme="minorHAnsi"/>
+        </w:rPr>
+        <w:t xml:space="preserve"> -&gt; </w:t>
+      </w:r>
+      <w:proofErr w:type="spellStart"/>
+      <w:r>
+        <w:rPr>
+          <w:rStyle w:val="IntenseEmphasis"/>
+        </w:rPr>
+        <w:t>Examine.LuceneEngine.IndexerExecutive</w:t>
+      </w:r>
+      <w:proofErr w:type="spellEnd"/>
     </w:p>
     <w:p>
       <w:pPr>
@@ -684,12 +1084,28 @@
           <w:rFonts w:cstheme="minorHAnsi"/>
         </w:rPr>
       </w:pPr>
-      <w:r>
-        <w:rPr>
-          <w:rFonts w:cstheme="minorHAnsi"/>
-        </w:rPr>
-        <w:t>UmbracoExamine.IndexerExecutive -&gt; Examine.LuceneEngine.IndexerExecutive</w:t>
-      </w:r>
+      <w:proofErr w:type="spellStart"/>
+      <w:r>
+        <w:rPr>
+          <w:rStyle w:val="IntenseEmphasis"/>
+        </w:rPr>
+        <w:t>UmbracoExamine.IndexerExecutive</w:t>
+      </w:r>
+      <w:proofErr w:type="spellEnd"/>
+      <w:r>
+        <w:rPr>
+          <w:rFonts w:cstheme="minorHAnsi"/>
+        </w:rPr>
+        <w:t xml:space="preserve"> -&gt; </w:t>
+      </w:r>
+      <w:proofErr w:type="spellStart"/>
+      <w:r>
+        <w:rPr>
+          <w:rStyle w:val="IntenseEmphasis"/>
+        </w:rPr>
+        <w:t>Examine.LuceneEngine.IndexerExecutive</w:t>
+      </w:r>
+      <w:proofErr w:type="spellEnd"/>
     </w:p>
     <w:p>
       <w:pPr>
@@ -702,12 +1118,28 @@
           <w:rFonts w:cstheme="minorHAnsi"/>
         </w:rPr>
       </w:pPr>
-      <w:r>
-        <w:rPr>
-          <w:rFonts w:cstheme="minorHAnsi"/>
-        </w:rPr>
-        <w:t>UmbracoExamine.SearchResults -&gt; Examine.LuceneEngine.SearchResults</w:t>
-      </w:r>
+      <w:proofErr w:type="spellStart"/>
+      <w:r>
+        <w:rPr>
+          <w:rStyle w:val="IntenseEmphasis"/>
+        </w:rPr>
+        <w:t>UmbracoExamine.SearchResults</w:t>
+      </w:r>
+      <w:proofErr w:type="spellEnd"/>
+      <w:r>
+        <w:rPr>
+          <w:rFonts w:cstheme="minorHAnsi"/>
+        </w:rPr>
+        <w:t xml:space="preserve"> -&gt; </w:t>
+      </w:r>
+      <w:proofErr w:type="spellStart"/>
+      <w:r>
+        <w:rPr>
+          <w:rStyle w:val="IntenseEmphasis"/>
+        </w:rPr>
+        <w:t>Examine.LuceneEngine.SearchResults</w:t>
+      </w:r>
+      <w:proofErr w:type="spellEnd"/>
     </w:p>
     <w:p>
       <w:pPr>
@@ -720,12 +1152,28 @@
           <w:rFonts w:cstheme="minorHAnsi"/>
         </w:rPr>
       </w:pPr>
-      <w:r>
-        <w:rPr>
-          <w:rFonts w:cstheme="minorHAnsi"/>
-        </w:rPr>
-        <w:t>UmbracoExamine.SearchResults -&gt; Examine.LuceneEngine.SearchResults</w:t>
-      </w:r>
+      <w:proofErr w:type="spellStart"/>
+      <w:r>
+        <w:rPr>
+          <w:rStyle w:val="IntenseEmphasis"/>
+        </w:rPr>
+        <w:t>UmbracoExamine.SearchResults</w:t>
+      </w:r>
+      <w:proofErr w:type="spellEnd"/>
+      <w:r>
+        <w:rPr>
+          <w:rFonts w:cstheme="minorHAnsi"/>
+        </w:rPr>
+        <w:t xml:space="preserve"> -&gt; </w:t>
+      </w:r>
+      <w:proofErr w:type="spellStart"/>
+      <w:r>
+        <w:rPr>
+          <w:rStyle w:val="IntenseEmphasis"/>
+        </w:rPr>
+        <w:t>Examine.LuceneEngine.SearchResults</w:t>
+      </w:r>
+      <w:proofErr w:type="spellEnd"/>
     </w:p>
     <w:p>
       <w:pPr>
@@ -738,12 +1186,28 @@
           <w:rFonts w:cstheme="minorHAnsi"/>
         </w:rPr>
       </w:pPr>
-      <w:r>
-        <w:rPr>
-          <w:rFonts w:cstheme="minorHAnsi"/>
-        </w:rPr>
-        <w:t>UmbracoExamine.SerializableDictionary -&gt; Examine.LuceneEngine.SerializableDictionary</w:t>
-      </w:r>
+      <w:proofErr w:type="spellStart"/>
+      <w:r>
+        <w:rPr>
+          <w:rStyle w:val="IntenseEmphasis"/>
+        </w:rPr>
+        <w:t>UmbracoExamine.SerializableDictionary</w:t>
+      </w:r>
+      <w:proofErr w:type="spellEnd"/>
+      <w:r>
+        <w:rPr>
+          <w:rFonts w:cstheme="minorHAnsi"/>
+        </w:rPr>
+        <w:t xml:space="preserve"> -&gt; </w:t>
+      </w:r>
+      <w:proofErr w:type="spellStart"/>
+      <w:r>
+        <w:rPr>
+          <w:rStyle w:val="IntenseEmphasis"/>
+        </w:rPr>
+        <w:t>Examine.LuceneEngine.SerializableDictionary</w:t>
+      </w:r>
+      <w:proofErr w:type="spellEnd"/>
     </w:p>
     <w:p>
       <w:pPr>
@@ -756,12 +1220,28 @@
           <w:rFonts w:cstheme="minorHAnsi"/>
         </w:rPr>
       </w:pPr>
-      <w:r>
-        <w:rPr>
-          <w:rFonts w:cstheme="minorHAnsi"/>
-        </w:rPr>
-        <w:t>UmbracoExamine.SerializableDictionaryExtensions -&gt; Examine.LuceneEngine.SerializableDictionaryExtensions</w:t>
-      </w:r>
+      <w:proofErr w:type="spellStart"/>
+      <w:r>
+        <w:rPr>
+          <w:rStyle w:val="IntenseEmphasis"/>
+        </w:rPr>
+        <w:t>UmbracoExamine.SerializableDictionaryExtensions</w:t>
+      </w:r>
+      <w:proofErr w:type="spellEnd"/>
+      <w:r>
+        <w:rPr>
+          <w:rFonts w:cstheme="minorHAnsi"/>
+        </w:rPr>
+        <w:t xml:space="preserve"> -&gt; </w:t>
+      </w:r>
+      <w:proofErr w:type="spellStart"/>
+      <w:r>
+        <w:rPr>
+          <w:rStyle w:val="IntenseEmphasis"/>
+        </w:rPr>
+        <w:t>Examine.LuceneEngine.SerializableDictionaryExtensions</w:t>
+      </w:r>
+      <w:proofErr w:type="spellEnd"/>
     </w:p>
     <w:p>
       <w:pPr>
@@ -774,11 +1254,33 @@
           <w:rFonts w:cstheme="minorHAnsi"/>
         </w:rPr>
       </w:pPr>
-      <w:r>
-        <w:rPr>
-          <w:rFonts w:cstheme="minorHAnsi"/>
-        </w:rPr>
-        <w:t xml:space="preserve">UmbracoExamine.LinqXmlExtensions -&gt; Examine.LuceneEngine.ExamineXmlExtensions </w:t>
+      <w:proofErr w:type="spellStart"/>
+      <w:r>
+        <w:rPr>
+          <w:rStyle w:val="IntenseEmphasis"/>
+        </w:rPr>
+        <w:t>UmbracoExamine.LinqXmlExtensions</w:t>
+      </w:r>
+      <w:proofErr w:type="spellEnd"/>
+      <w:r>
+        <w:rPr>
+          <w:rFonts w:cstheme="minorHAnsi"/>
+        </w:rPr>
+        <w:t xml:space="preserve"> -&gt; </w:t>
+      </w:r>
+      <w:proofErr w:type="spellStart"/>
+      <w:r>
+        <w:rPr>
+          <w:rStyle w:val="IntenseEmphasis"/>
+        </w:rPr>
+        <w:t>Examine.LuceneEngine.ExamineXmlExtensions</w:t>
+      </w:r>
+      <w:proofErr w:type="spellEnd"/>
+      <w:r>
+        <w:rPr>
+          <w:rFonts w:cstheme="minorHAnsi"/>
+        </w:rPr>
+        <w:t xml:space="preserve"> </w:t>
       </w:r>
     </w:p>
     <w:p>
@@ -810,12 +1312,28 @@
           <w:rFonts w:cstheme="minorHAnsi"/>
         </w:rPr>
       </w:pPr>
-      <w:r>
-        <w:rPr>
-          <w:rFonts w:cstheme="minorHAnsi"/>
-        </w:rPr>
-        <w:t>UmbIsElement -&gt; IsExamineElement</w:t>
-      </w:r>
+      <w:proofErr w:type="spellStart"/>
+      <w:r>
+        <w:rPr>
+          <w:rStyle w:val="IntenseEmphasis"/>
+        </w:rPr>
+        <w:t>UmbIsElement</w:t>
+      </w:r>
+      <w:proofErr w:type="spellEnd"/>
+      <w:r>
+        <w:rPr>
+          <w:rFonts w:cstheme="minorHAnsi"/>
+        </w:rPr>
+        <w:t xml:space="preserve"> -&gt; </w:t>
+      </w:r>
+      <w:proofErr w:type="spellStart"/>
+      <w:r>
+        <w:rPr>
+          <w:rStyle w:val="IntenseEmphasis"/>
+        </w:rPr>
+        <w:t>IsExamineElement</w:t>
+      </w:r>
+      <w:proofErr w:type="spellEnd"/>
     </w:p>
     <w:p>
       <w:pPr>
@@ -828,12 +1346,28 @@
           <w:rFonts w:cstheme="minorHAnsi"/>
         </w:rPr>
       </w:pPr>
-      <w:r>
-        <w:rPr>
-          <w:rFonts w:cstheme="minorHAnsi"/>
-        </w:rPr>
-        <w:t>UmbIsProperty -&gt; IsExamineProperty</w:t>
-      </w:r>
+      <w:proofErr w:type="spellStart"/>
+      <w:r>
+        <w:rPr>
+          <w:rStyle w:val="IntenseEmphasis"/>
+        </w:rPr>
+        <w:t>UmbIsProperty</w:t>
+      </w:r>
+      <w:proofErr w:type="spellEnd"/>
+      <w:r>
+        <w:rPr>
+          <w:rFonts w:cstheme="minorHAnsi"/>
+        </w:rPr>
+        <w:t xml:space="preserve"> -&gt; </w:t>
+      </w:r>
+      <w:proofErr w:type="spellStart"/>
+      <w:r>
+        <w:rPr>
+          <w:rStyle w:val="IntenseEmphasis"/>
+        </w:rPr>
+        <w:t>IsExamineProperty</w:t>
+      </w:r>
+      <w:proofErr w:type="spellEnd"/>
     </w:p>
     <w:p>
       <w:pPr>
@@ -846,12 +1380,28 @@
           <w:rFonts w:cstheme="minorHAnsi"/>
         </w:rPr>
       </w:pPr>
-      <w:r>
-        <w:rPr>
-          <w:rFonts w:cstheme="minorHAnsi"/>
-        </w:rPr>
-        <w:t>UmbNodeTypeAlias -&gt; ExamineNodeTypeAlias</w:t>
-      </w:r>
+      <w:proofErr w:type="spellStart"/>
+      <w:r>
+        <w:rPr>
+          <w:rStyle w:val="IntenseEmphasis"/>
+        </w:rPr>
+        <w:t>UmbNodeTypeAlias</w:t>
+      </w:r>
+      <w:proofErr w:type="spellEnd"/>
+      <w:r>
+        <w:rPr>
+          <w:rFonts w:cstheme="minorHAnsi"/>
+        </w:rPr>
+        <w:t xml:space="preserve"> -&gt; </w:t>
+      </w:r>
+      <w:proofErr w:type="spellStart"/>
+      <w:r>
+        <w:rPr>
+          <w:rStyle w:val="IntenseEmphasis"/>
+        </w:rPr>
+        <w:t>ExamineNodeTypeAlias</w:t>
+      </w:r>
+      <w:proofErr w:type="spellEnd"/>
     </w:p>
     <w:p>
       <w:pPr>
@@ -864,12 +1414,28 @@
           <w:rFonts w:cstheme="minorHAnsi"/>
         </w:rPr>
       </w:pPr>
-      <w:r>
-        <w:rPr>
-          <w:rFonts w:cstheme="minorHAnsi"/>
-        </w:rPr>
-        <w:t>UmbSelectDataValue -&gt; SelectExamineDataValue</w:t>
-      </w:r>
+      <w:proofErr w:type="spellStart"/>
+      <w:r>
+        <w:rPr>
+          <w:rStyle w:val="IntenseEmphasis"/>
+        </w:rPr>
+        <w:t>UmbSelectDataValue</w:t>
+      </w:r>
+      <w:proofErr w:type="spellEnd"/>
+      <w:r>
+        <w:rPr>
+          <w:rFonts w:cstheme="minorHAnsi"/>
+        </w:rPr>
+        <w:t xml:space="preserve"> -&gt; </w:t>
+      </w:r>
+      <w:proofErr w:type="spellStart"/>
+      <w:r>
+        <w:rPr>
+          <w:rStyle w:val="IntenseEmphasis"/>
+        </w:rPr>
+        <w:t>SelectExamineDataValue</w:t>
+      </w:r>
+      <w:proofErr w:type="spellEnd"/>
     </w:p>
     <w:p>
       <w:pPr>
@@ -882,12 +1448,28 @@
           <w:rFonts w:cstheme="minorHAnsi"/>
         </w:rPr>
       </w:pPr>
-      <w:r>
-        <w:rPr>
-          <w:rFonts w:cstheme="minorHAnsi"/>
-        </w:rPr>
-        <w:t>UmbSelectPropertyValue -&gt; SelectExaminePropertyValue</w:t>
-      </w:r>
+      <w:proofErr w:type="spellStart"/>
+      <w:r>
+        <w:rPr>
+          <w:rStyle w:val="IntenseEmphasis"/>
+        </w:rPr>
+        <w:t>UmbSelectPropertyValue</w:t>
+      </w:r>
+      <w:proofErr w:type="spellEnd"/>
+      <w:r>
+        <w:rPr>
+          <w:rFonts w:cstheme="minorHAnsi"/>
+        </w:rPr>
+        <w:t xml:space="preserve"> -&gt; </w:t>
+      </w:r>
+      <w:proofErr w:type="spellStart"/>
+      <w:r>
+        <w:rPr>
+          <w:rStyle w:val="IntenseEmphasis"/>
+        </w:rPr>
+        <w:t>SelectExaminePropertyValue</w:t>
+      </w:r>
+      <w:proofErr w:type="spellEnd"/>
     </w:p>
     <w:p>
       <w:pPr>
@@ -904,7 +1486,21 @@
         <w:rPr>
           <w:rFonts w:cstheme="minorHAnsi"/>
         </w:rPr>
-        <w:t>The class UmbracoExamine.Config.UmbracoFieldPolicies has been completely removed</w:t>
+        <w:t xml:space="preserve">The class </w:t>
+      </w:r>
+      <w:proofErr w:type="spellStart"/>
+      <w:r>
+        <w:rPr>
+          <w:rStyle w:val="IntenseEmphasis"/>
+        </w:rPr>
+        <w:t>UmbracoExamine.Config.UmbracoFieldPolicies</w:t>
+      </w:r>
+      <w:proofErr w:type="spellEnd"/>
+      <w:r>
+        <w:rPr>
+          <w:rFonts w:cstheme="minorHAnsi"/>
+        </w:rPr>
+        <w:t xml:space="preserve"> has been completely removed</w:t>
       </w:r>
     </w:p>
     <w:p>
@@ -953,7 +1549,21 @@
         <w:rPr>
           <w:rFonts w:cstheme="minorHAnsi"/>
         </w:rPr>
-        <w:t>The Lucene engine has been incorporated into Examine.DLL</w:t>
+        <w:t xml:space="preserve">The </w:t>
+      </w:r>
+      <w:proofErr w:type="spellStart"/>
+      <w:r>
+        <w:rPr>
+          <w:rFonts w:cstheme="minorHAnsi"/>
+        </w:rPr>
+        <w:t>Lucene</w:t>
+      </w:r>
+      <w:proofErr w:type="spellEnd"/>
+      <w:r>
+        <w:rPr>
+          <w:rFonts w:cstheme="minorHAnsi"/>
+        </w:rPr>
+        <w:t xml:space="preserve"> engine has been incorporated into Examine.DLL</w:t>
       </w:r>
     </w:p>
     <w:p>
@@ -966,12 +1576,28 @@
           <w:rFonts w:cstheme="minorHAnsi"/>
         </w:rPr>
       </w:pPr>
-      <w:r>
-        <w:rPr>
-          <w:rFonts w:cstheme="minorHAnsi"/>
-        </w:rPr>
-        <w:t>UmbracoExamineIndexer renamed to UmbracoContentIndexer</w:t>
-      </w:r>
+      <w:proofErr w:type="spellStart"/>
+      <w:r>
+        <w:rPr>
+          <w:rStyle w:val="IntenseEmphasis"/>
+        </w:rPr>
+        <w:t>UmbracoExamineIndexer</w:t>
+      </w:r>
+      <w:proofErr w:type="spellEnd"/>
+      <w:r>
+        <w:rPr>
+          <w:rFonts w:cstheme="minorHAnsi"/>
+        </w:rPr>
+        <w:t xml:space="preserve"> renamed to </w:t>
+      </w:r>
+      <w:proofErr w:type="spellStart"/>
+      <w:r>
+        <w:rPr>
+          <w:rStyle w:val="IntenseEmphasis"/>
+        </w:rPr>
+        <w:t>UmbracoContentIndexer</w:t>
+      </w:r>
+      <w:proofErr w:type="spellEnd"/>
     </w:p>
     <w:p>
       <w:pPr>
@@ -1008,7 +1634,19 @@
         <w:rPr>
           <w:rFonts w:cstheme="minorHAnsi"/>
         </w:rPr>
-        <w:t xml:space="preserve">There are currently </w:t>
+        <w:t xml:space="preserve">There </w:t>
+      </w:r>
+      <w:r>
+        <w:rPr>
+          <w:rFonts w:cstheme="minorHAnsi"/>
+        </w:rPr>
+        <w:t>is</w:t>
+      </w:r>
+      <w:r>
+        <w:rPr>
+          <w:rFonts w:cstheme="minorHAnsi"/>
+        </w:rPr>
+        <w:t xml:space="preserve"> currently </w:t>
       </w:r>
       <w:r>
         <w:rPr>
@@ -1016,7 +1654,7 @@
           <w:b/>
           <w:bCs/>
         </w:rPr>
-        <w:t>38</w:t>
+        <w:t>40</w:t>
       </w:r>
       <w:r>
         <w:rPr>
@@ -2256,87 +2894,24 @@
   </w:num>
   <w:num w:numId="9">
     <w:abstractNumId w:val="2"/>
-    <w:lvlOverride w:ilvl="0"/>
-    <w:lvlOverride w:ilvl="1"/>
-    <w:lvlOverride w:ilvl="2"/>
-    <w:lvlOverride w:ilvl="3"/>
-    <w:lvlOverride w:ilvl="4"/>
-    <w:lvlOverride w:ilvl="5"/>
-    <w:lvlOverride w:ilvl="6"/>
-    <w:lvlOverride w:ilvl="7"/>
-    <w:lvlOverride w:ilvl="8"/>
   </w:num>
   <w:num w:numId="10">
     <w:abstractNumId w:val="5"/>
-    <w:lvlOverride w:ilvl="0"/>
-    <w:lvlOverride w:ilvl="1"/>
-    <w:lvlOverride w:ilvl="2"/>
-    <w:lvlOverride w:ilvl="3"/>
-    <w:lvlOverride w:ilvl="4"/>
-    <w:lvlOverride w:ilvl="5"/>
-    <w:lvlOverride w:ilvl="6"/>
-    <w:lvlOverride w:ilvl="7"/>
-    <w:lvlOverride w:ilvl="8"/>
   </w:num>
   <w:num w:numId="11">
     <w:abstractNumId w:val="4"/>
-    <w:lvlOverride w:ilvl="0"/>
-    <w:lvlOverride w:ilvl="1"/>
-    <w:lvlOverride w:ilvl="2"/>
-    <w:lvlOverride w:ilvl="3"/>
-    <w:lvlOverride w:ilvl="4"/>
-    <w:lvlOverride w:ilvl="5"/>
-    <w:lvlOverride w:ilvl="6"/>
-    <w:lvlOverride w:ilvl="7"/>
-    <w:lvlOverride w:ilvl="8"/>
   </w:num>
   <w:num w:numId="12">
     <w:abstractNumId w:val="1"/>
-    <w:lvlOverride w:ilvl="0"/>
-    <w:lvlOverride w:ilvl="1"/>
-    <w:lvlOverride w:ilvl="2"/>
-    <w:lvlOverride w:ilvl="3"/>
-    <w:lvlOverride w:ilvl="4"/>
-    <w:lvlOverride w:ilvl="5"/>
-    <w:lvlOverride w:ilvl="6"/>
-    <w:lvlOverride w:ilvl="7"/>
-    <w:lvlOverride w:ilvl="8"/>
   </w:num>
   <w:num w:numId="13">
     <w:abstractNumId w:val="7"/>
-    <w:lvlOverride w:ilvl="0"/>
-    <w:lvlOverride w:ilvl="1"/>
-    <w:lvlOverride w:ilvl="2"/>
-    <w:lvlOverride w:ilvl="3"/>
-    <w:lvlOverride w:ilvl="4"/>
-    <w:lvlOverride w:ilvl="5"/>
-    <w:lvlOverride w:ilvl="6"/>
-    <w:lvlOverride w:ilvl="7"/>
-    <w:lvlOverride w:ilvl="8"/>
   </w:num>
   <w:num w:numId="14">
     <w:abstractNumId w:val="0"/>
-    <w:lvlOverride w:ilvl="0"/>
-    <w:lvlOverride w:ilvl="1"/>
-    <w:lvlOverride w:ilvl="2"/>
-    <w:lvlOverride w:ilvl="3"/>
-    <w:lvlOverride w:ilvl="4"/>
-    <w:lvlOverride w:ilvl="5"/>
-    <w:lvlOverride w:ilvl="6"/>
-    <w:lvlOverride w:ilvl="7"/>
-    <w:lvlOverride w:ilvl="8"/>
   </w:num>
   <w:num w:numId="15">
     <w:abstractNumId w:val="6"/>
-    <w:lvlOverride w:ilvl="0"/>
-    <w:lvlOverride w:ilvl="1"/>
-    <w:lvlOverride w:ilvl="2"/>
-    <w:lvlOverride w:ilvl="3"/>
-    <w:lvlOverride w:ilvl="4"/>
-    <w:lvlOverride w:ilvl="5"/>
-    <w:lvlOverride w:ilvl="6"/>
-    <w:lvlOverride w:ilvl="7"/>
-    <w:lvlOverride w:ilvl="8"/>
   </w:num>
 </w:numbering>
 </file>
@@ -2536,7 +3111,6 @@
   <w:style w:type="character" w:default="1" w:styleId="DefaultParagraphFont">
     <w:name w:val="Default Paragraph Font"/>
     <w:uiPriority w:val="1"/>
-    <w:semiHidden/>
     <w:unhideWhenUsed/>
   </w:style>
   <w:style w:type="table" w:default="1" w:styleId="TableNormal">
@@ -2587,6 +3161,20 @@
       <w:color w:val="4F81BD" w:themeColor="accent1"/>
       <w:sz w:val="24"/>
       <w:szCs w:val="24"/>
+    </w:rPr>
+  </w:style>
+  <w:style w:type="character" w:styleId="IntenseEmphasis">
+    <w:name w:val="Intense Emphasis"/>
+    <w:basedOn w:val="DefaultParagraphFont"/>
+    <w:uiPriority w:val="21"/>
+    <w:qFormat/>
+    <w:rsid w:val="001D4A56"/>
+    <w:rPr>
+      <w:b/>
+      <w:bCs/>
+      <w:i/>
+      <w:iCs/>
+      <w:color w:val="4F81BD" w:themeColor="accent1"/>
     </w:rPr>
   </w:style>
 </w:styles>
@@ -2787,7 +3375,6 @@
   <w:style w:type="character" w:default="1" w:styleId="DefaultParagraphFont">
     <w:name w:val="Default Paragraph Font"/>
     <w:uiPriority w:val="1"/>
-    <w:semiHidden/>
     <w:unhideWhenUsed/>
   </w:style>
   <w:style w:type="table" w:default="1" w:styleId="TableNormal">
@@ -2838,6 +3425,20 @@
       <w:color w:val="4F81BD" w:themeColor="accent1"/>
       <w:sz w:val="24"/>
       <w:szCs w:val="24"/>
+    </w:rPr>
+  </w:style>
+  <w:style w:type="character" w:styleId="IntenseEmphasis">
+    <w:name w:val="Intense Emphasis"/>
+    <w:basedOn w:val="DefaultParagraphFont"/>
+    <w:uiPriority w:val="21"/>
+    <w:qFormat/>
+    <w:rsid w:val="001D4A56"/>
+    <w:rPr>
+      <w:b/>
+      <w:bCs/>
+      <w:i/>
+      <w:iCs/>
+      <w:color w:val="4F81BD" w:themeColor="accent1"/>
     </w:rPr>
   </w:style>
 </w:styles>

</xml_diff>

<commit_message>
fixes: 9617 more unit tests.
</commit_message>
<xml_diff>
--- a/RELEASES/v1.0 RTM/ReleaseNotes.docx
+++ b/RELEASES/v1.0 RTM/ReleaseNotes.docx
@@ -6,11 +6,11 @@
       <w:pPr>
         <w:pStyle w:val="Heading1"/>
       </w:pPr>
-      <w:r>
-        <w:t>New Features</w:t>
-      </w:r>
       <w:bookmarkStart w:id="0" w:name="_GoBack"/>
       <w:bookmarkEnd w:id="0"/>
+      <w:r>
+        <w:t>New Features</w:t>
+      </w:r>
     </w:p>
     <w:p>
       <w:pPr>
@@ -28,11 +28,9 @@
         </w:rPr>
         <w:t xml:space="preserve">Indexing ANY type of data easily using the </w:t>
       </w:r>
-      <w:proofErr w:type="spellStart"/>
       <w:r>
         <w:t>LuceneEngine</w:t>
       </w:r>
-      <w:proofErr w:type="spellEnd"/>
       <w:r>
         <w:rPr>
           <w:rFonts w:cstheme="minorHAnsi"/>
@@ -67,16 +65,8 @@
         <w:rPr>
           <w:rFonts w:cstheme="minorHAnsi"/>
         </w:rPr>
-        <w:t xml:space="preserve"> for </w:t>
-      </w:r>
-      <w:proofErr w:type="spellStart"/>
-      <w:r>
-        <w:rPr>
-          <w:rFonts w:cstheme="minorHAnsi"/>
-        </w:rPr>
-        <w:t>Umbraco</w:t>
-      </w:r>
-      <w:proofErr w:type="spellEnd"/>
+        <w:t xml:space="preserve"> for Umbraco</w:t>
+      </w:r>
     </w:p>
     <w:p>
       <w:pPr>
@@ -92,16 +82,8 @@
         <w:rPr>
           <w:rFonts w:cstheme="minorHAnsi"/>
         </w:rPr>
-        <w:t xml:space="preserve">XSLT extensions for </w:t>
-      </w:r>
-      <w:proofErr w:type="spellStart"/>
-      <w:r>
-        <w:rPr>
-          <w:rFonts w:cstheme="minorHAnsi"/>
-        </w:rPr>
-        <w:t>Umbraco</w:t>
-      </w:r>
-      <w:proofErr w:type="spellEnd"/>
+        <w:t>XSLT extensions for Umbraco</w:t>
+      </w:r>
     </w:p>
     <w:p>
       <w:pPr>
@@ -195,11 +177,9 @@
         </w:rPr>
         <w:t xml:space="preserve">Contains the </w:t>
       </w:r>
-      <w:proofErr w:type="spellStart"/>
       <w:r>
         <w:t>LuceneEngine</w:t>
       </w:r>
-      <w:proofErr w:type="spellEnd"/>
     </w:p>
     <w:p>
       <w:pPr>
@@ -217,14 +197,12 @@
         </w:rPr>
         <w:t xml:space="preserve">Contains the </w:t>
       </w:r>
-      <w:proofErr w:type="spellStart"/>
       <w:r>
         <w:rPr>
           <w:rStyle w:val="IntenseEmphasis"/>
         </w:rPr>
         <w:t>SimpleDataProvider</w:t>
       </w:r>
-      <w:proofErr w:type="spellEnd"/>
       <w:r>
         <w:rPr>
           <w:rFonts w:cstheme="minorHAnsi"/>
@@ -263,21 +241,7 @@
         <w:rPr>
           <w:rFonts w:cstheme="minorHAnsi"/>
         </w:rPr>
-        <w:t xml:space="preserve">Contains all </w:t>
-      </w:r>
-      <w:proofErr w:type="spellStart"/>
-      <w:r>
-        <w:rPr>
-          <w:rFonts w:cstheme="minorHAnsi"/>
-        </w:rPr>
-        <w:t>Umbraco</w:t>
-      </w:r>
-      <w:proofErr w:type="spellEnd"/>
-      <w:r>
-        <w:rPr>
-          <w:rFonts w:cstheme="minorHAnsi"/>
-        </w:rPr>
-        <w:t xml:space="preserve"> specific providers</w:t>
+        <w:t>Contains all Umbraco specific providers</w:t>
       </w:r>
     </w:p>
     <w:p>
@@ -294,21 +258,7 @@
         <w:rPr>
           <w:rFonts w:cstheme="minorHAnsi"/>
         </w:rPr>
-        <w:t xml:space="preserve">Contains XSLT </w:t>
-      </w:r>
-      <w:proofErr w:type="spellStart"/>
-      <w:r>
-        <w:rPr>
-          <w:rFonts w:cstheme="minorHAnsi"/>
-        </w:rPr>
-        <w:t>Umbraco</w:t>
-      </w:r>
-      <w:proofErr w:type="spellEnd"/>
-      <w:r>
-        <w:rPr>
-          <w:rFonts w:cstheme="minorHAnsi"/>
-        </w:rPr>
-        <w:t xml:space="preserve"> extensions</w:t>
+        <w:t>Contains XSLT Umbraco extensions</w:t>
       </w:r>
     </w:p>
     <w:p>
@@ -380,7 +330,6 @@
           <w:rFonts w:cstheme="minorHAnsi"/>
         </w:rPr>
       </w:pPr>
-      <w:proofErr w:type="spellStart"/>
       <w:r>
         <w:rPr>
           <w:rStyle w:val="IntenseEmphasis"/>
@@ -388,7 +337,6 @@
         </w:rPr>
         <w:t>UmbracoExamine.Config.ExamineLuceneIndexes</w:t>
       </w:r>
-      <w:proofErr w:type="spellEnd"/>
       <w:r>
         <w:rPr>
           <w:rFonts w:eastAsiaTheme="majorEastAsia" w:cstheme="minorHAnsi"/>
@@ -407,7 +355,6 @@
         </w:rPr>
         <w:t xml:space="preserve">: </w:t>
       </w:r>
-      <w:proofErr w:type="spellStart"/>
       <w:r>
         <w:rPr>
           <w:rStyle w:val="IntenseEmphasis"/>
@@ -415,7 +362,6 @@
         </w:rPr>
         <w:t>Examine.LuceneEngine.Config.IndexSets</w:t>
       </w:r>
-      <w:proofErr w:type="spellEnd"/>
       <w:r>
         <w:rPr>
           <w:rFonts w:eastAsiaTheme="majorEastAsia" w:cstheme="minorHAnsi"/>
@@ -433,7 +379,6 @@
           <w:rStyle w:val="IntenseEmphasis"/>
         </w:rPr>
       </w:pPr>
-      <w:proofErr w:type="spellStart"/>
       <w:r>
         <w:rPr>
           <w:rStyle w:val="IntenseEmphasis"/>
@@ -441,7 +386,6 @@
         </w:rPr>
         <w:t>UmbracoExamine.LuceneExamineSearcher</w:t>
       </w:r>
-      <w:proofErr w:type="spellEnd"/>
       <w:r>
         <w:rPr>
           <w:rFonts w:eastAsiaTheme="majorEastAsia" w:cstheme="minorHAnsi"/>
@@ -460,21 +404,12 @@
         </w:rPr>
         <w:t xml:space="preserve">: </w:t>
       </w:r>
-      <w:proofErr w:type="spellStart"/>
       <w:r>
         <w:rPr>
           <w:rStyle w:val="IntenseEmphasis"/>
           <w:rFonts w:eastAsiaTheme="majorEastAsia"/>
         </w:rPr>
-        <w:t>UmbracoExamine.UmbracoExamineSearcher</w:t>
-      </w:r>
-      <w:proofErr w:type="spellEnd"/>
-      <w:r>
-        <w:rPr>
-          <w:rStyle w:val="IntenseEmphasis"/>
-          <w:rFonts w:eastAsiaTheme="majorEastAsia"/>
-        </w:rPr>
-        <w:t xml:space="preserve"> </w:t>
+        <w:t xml:space="preserve">UmbracoExamine.UmbracoExamineSearcher </w:t>
       </w:r>
     </w:p>
     <w:p>
@@ -487,7 +422,6 @@
           <w:rStyle w:val="IntenseEmphasis"/>
         </w:rPr>
       </w:pPr>
-      <w:proofErr w:type="spellStart"/>
       <w:r>
         <w:rPr>
           <w:rStyle w:val="IntenseEmphasis"/>
@@ -495,7 +429,6 @@
         </w:rPr>
         <w:t>UmbracoExamine.LuceneExamineIndexer</w:t>
       </w:r>
-      <w:proofErr w:type="spellEnd"/>
       <w:r>
         <w:rPr>
           <w:rFonts w:eastAsiaTheme="majorEastAsia" w:cstheme="minorHAnsi"/>
@@ -508,21 +441,12 @@
         </w:rPr>
         <w:t xml:space="preserve">should now be: </w:t>
       </w:r>
-      <w:proofErr w:type="spellStart"/>
       <w:r>
         <w:rPr>
           <w:rStyle w:val="IntenseEmphasis"/>
           <w:rFonts w:eastAsiaTheme="majorEastAsia"/>
         </w:rPr>
-        <w:t>UmbracoExamine.UmbracoExamineIndexer</w:t>
-      </w:r>
-      <w:proofErr w:type="spellEnd"/>
-      <w:r>
-        <w:rPr>
-          <w:rStyle w:val="IntenseEmphasis"/>
-          <w:rFonts w:eastAsiaTheme="majorEastAsia"/>
-        </w:rPr>
-        <w:t xml:space="preserve"> </w:t>
+        <w:t xml:space="preserve">UmbracoExamine.UmbracoExamineIndexer </w:t>
       </w:r>
     </w:p>
     <w:p>
@@ -535,7 +459,6 @@
           <w:rFonts w:cstheme="minorHAnsi"/>
         </w:rPr>
       </w:pPr>
-      <w:proofErr w:type="spellStart"/>
       <w:r>
         <w:rPr>
           <w:rStyle w:val="IntenseEmphasis"/>
@@ -543,7 +466,6 @@
         </w:rPr>
         <w:t>UmbracoExamine.MemberLuceneExamineIndexer</w:t>
       </w:r>
-      <w:proofErr w:type="spellEnd"/>
       <w:r>
         <w:rPr>
           <w:rFonts w:eastAsiaTheme="majorEastAsia" w:cstheme="minorHAnsi"/>
@@ -555,17 +477,8 @@
           <w:rStyle w:val="IntenseEmphasis"/>
           <w:rFonts w:eastAsiaTheme="majorEastAsia"/>
         </w:rPr>
-        <w:t xml:space="preserve">: </w:t>
-      </w:r>
-      <w:proofErr w:type="spellStart"/>
-      <w:r>
-        <w:rPr>
-          <w:rStyle w:val="IntenseEmphasis"/>
-          <w:rFonts w:eastAsiaTheme="majorEastAsia"/>
-        </w:rPr>
-        <w:t>UmbracoExamine.UmbracoMemberIndexer</w:t>
-      </w:r>
-      <w:proofErr w:type="spellEnd"/>
+        <w:t>: UmbracoExamine.UmbracoMemberIndexer</w:t>
+      </w:r>
     </w:p>
     <w:p>
       <w:pPr>
@@ -594,21 +507,7 @@
         <w:rPr>
           <w:rFonts w:cstheme="minorHAnsi"/>
         </w:rPr>
-        <w:t xml:space="preserve"> recommended that you take a backup of your application before deploying these new assemblies. It is also HIGHLY recommended that if you have used the Examine APIs whatsoever that you upgrade your Visual Studio project with these new assemblies, ensure your project compiles and test to make sure that indexing/searching is working and that there are no </w:t>
-      </w:r>
-      <w:proofErr w:type="spellStart"/>
-      <w:r>
-        <w:rPr>
-          <w:rFonts w:cstheme="minorHAnsi"/>
-        </w:rPr>
-        <w:t>erorrs</w:t>
-      </w:r>
-      <w:proofErr w:type="spellEnd"/>
-      <w:r>
-        <w:rPr>
-          <w:rFonts w:cstheme="minorHAnsi"/>
-        </w:rPr>
-        <w:t xml:space="preserve"> in your log file/database.</w:t>
+        <w:t xml:space="preserve"> recommended that you take a backup of your application before deploying these new assemblies. It is also HIGHLY recommended that if you have used the Examine APIs whatsoever that you upgrade your Visual Studio project with these new assemblies, ensure your project compiles and test to make sure that indexing/searching is working and that there are no erorrs in your log file/database.</w:t>
       </w:r>
     </w:p>
     <w:p>
@@ -628,14 +527,12 @@
         <w:lastRenderedPageBreak/>
         <w:t xml:space="preserve">The </w:t>
       </w:r>
-      <w:proofErr w:type="spellStart"/>
       <w:r>
         <w:rPr>
           <w:rStyle w:val="IntenseEmphasis"/>
         </w:rPr>
         <w:t>UmbracoExamine.Contrib</w:t>
       </w:r>
-      <w:proofErr w:type="spellEnd"/>
       <w:r>
         <w:rPr>
           <w:rFonts w:cstheme="minorHAnsi"/>
@@ -738,28 +635,24 @@
           <w:rFonts w:cstheme="minorHAnsi"/>
         </w:rPr>
       </w:pPr>
-      <w:proofErr w:type="spellStart"/>
       <w:r>
         <w:rPr>
           <w:rStyle w:val="IntenseEmphasis"/>
         </w:rPr>
         <w:t>UmbracoExamine.SearchCriteria.LuceneSearchExtensions</w:t>
       </w:r>
-      <w:proofErr w:type="spellEnd"/>
       <w:r>
         <w:rPr>
           <w:rFonts w:cstheme="minorHAnsi"/>
         </w:rPr>
         <w:t xml:space="preserve"> -&gt; </w:t>
       </w:r>
-      <w:proofErr w:type="spellStart"/>
       <w:r>
         <w:rPr>
           <w:rStyle w:val="IntenseEmphasis"/>
         </w:rPr>
         <w:t>Examine.LuceneEngine.SearchCriteria.LuceneSearchExtensions</w:t>
       </w:r>
-      <w:proofErr w:type="spellEnd"/>
       <w:r>
         <w:rPr>
           <w:rFonts w:cstheme="minorHAnsi"/>
@@ -778,28 +671,24 @@
           <w:rStyle w:val="IntenseEmphasis"/>
         </w:rPr>
       </w:pPr>
-      <w:proofErr w:type="spellStart"/>
       <w:r>
         <w:rPr>
           <w:rStyle w:val="IntenseEmphasis"/>
         </w:rPr>
         <w:t>UmbracoExamine.Config.IndexField</w:t>
       </w:r>
-      <w:proofErr w:type="spellEnd"/>
       <w:r>
         <w:rPr>
           <w:rFonts w:cstheme="minorHAnsi"/>
         </w:rPr>
         <w:t xml:space="preserve"> -&gt; </w:t>
       </w:r>
-      <w:proofErr w:type="spellStart"/>
       <w:r>
         <w:rPr>
           <w:rStyle w:val="IntenseEmphasis"/>
         </w:rPr>
         <w:t>Examine.LuceneEngine.Config.IndexField</w:t>
       </w:r>
-      <w:proofErr w:type="spellEnd"/>
     </w:p>
     <w:p>
       <w:pPr>
@@ -812,28 +701,24 @@
           <w:rFonts w:cstheme="minorHAnsi"/>
         </w:rPr>
       </w:pPr>
-      <w:proofErr w:type="spellStart"/>
       <w:r>
         <w:rPr>
           <w:rStyle w:val="IntenseEmphasis"/>
         </w:rPr>
         <w:t>UmbracoExamine.Config.IndexFieldCollection</w:t>
       </w:r>
-      <w:proofErr w:type="spellEnd"/>
       <w:r>
         <w:rPr>
           <w:rFonts w:cstheme="minorHAnsi"/>
         </w:rPr>
         <w:t xml:space="preserve"> -&gt; </w:t>
       </w:r>
-      <w:proofErr w:type="spellStart"/>
       <w:r>
         <w:rPr>
           <w:rStyle w:val="IntenseEmphasis"/>
         </w:rPr>
         <w:t>Examine.LuceneEngine.Config.IndexFieldCollection</w:t>
       </w:r>
-      <w:proofErr w:type="spellEnd"/>
     </w:p>
     <w:p>
       <w:pPr>
@@ -846,28 +731,24 @@
           <w:rFonts w:cstheme="minorHAnsi"/>
         </w:rPr>
       </w:pPr>
-      <w:proofErr w:type="spellStart"/>
       <w:r>
         <w:rPr>
           <w:rStyle w:val="IntenseEmphasis"/>
         </w:rPr>
         <w:t>UmbracoExamine.Config.IndexFieldCollectionExtensions</w:t>
       </w:r>
-      <w:proofErr w:type="spellEnd"/>
       <w:r>
         <w:rPr>
           <w:rFonts w:cstheme="minorHAnsi"/>
         </w:rPr>
         <w:t xml:space="preserve"> -&gt; </w:t>
       </w:r>
-      <w:proofErr w:type="spellStart"/>
       <w:r>
         <w:rPr>
           <w:rStyle w:val="IntenseEmphasis"/>
         </w:rPr>
         <w:t>Examine.LuceneEngine.Config.IndexFieldCollectionExtensions</w:t>
       </w:r>
-      <w:proofErr w:type="spellEnd"/>
     </w:p>
     <w:p>
       <w:pPr>
@@ -880,28 +761,24 @@
           <w:rFonts w:cstheme="minorHAnsi"/>
         </w:rPr>
       </w:pPr>
-      <w:proofErr w:type="spellStart"/>
       <w:r>
         <w:rPr>
           <w:rStyle w:val="IntenseEmphasis"/>
         </w:rPr>
         <w:t>UmbracoExamine.Config.IndexSet</w:t>
       </w:r>
-      <w:proofErr w:type="spellEnd"/>
       <w:r>
         <w:rPr>
           <w:rFonts w:cstheme="minorHAnsi"/>
         </w:rPr>
         <w:t xml:space="preserve"> -&gt; </w:t>
       </w:r>
-      <w:proofErr w:type="spellStart"/>
       <w:r>
         <w:rPr>
           <w:rStyle w:val="IntenseEmphasis"/>
         </w:rPr>
         <w:t>Examine.LuceneEngine.Config.IndexSet</w:t>
       </w:r>
-      <w:proofErr w:type="spellEnd"/>
     </w:p>
     <w:p>
       <w:pPr>
@@ -914,28 +791,24 @@
           <w:rFonts w:cstheme="minorHAnsi"/>
         </w:rPr>
       </w:pPr>
-      <w:proofErr w:type="spellStart"/>
       <w:r>
         <w:rPr>
           <w:rStyle w:val="IntenseEmphasis"/>
         </w:rPr>
         <w:t>UmbracoExamine.Config.IndexSetCollection</w:t>
       </w:r>
-      <w:proofErr w:type="spellEnd"/>
       <w:r>
         <w:rPr>
           <w:rFonts w:cstheme="minorHAnsi"/>
         </w:rPr>
         <w:t xml:space="preserve"> -&gt; </w:t>
       </w:r>
-      <w:proofErr w:type="spellStart"/>
       <w:r>
         <w:rPr>
           <w:rStyle w:val="IntenseEmphasis"/>
         </w:rPr>
         <w:t>Examine.LuceneEngine.Config.IndexSetCollection</w:t>
       </w:r>
-      <w:proofErr w:type="spellEnd"/>
     </w:p>
     <w:p>
       <w:pPr>
@@ -948,28 +821,24 @@
           <w:rFonts w:cstheme="minorHAnsi"/>
         </w:rPr>
       </w:pPr>
-      <w:proofErr w:type="spellStart"/>
       <w:r>
         <w:rPr>
           <w:rStyle w:val="IntenseEmphasis"/>
         </w:rPr>
         <w:t>UmbracoExamine.Config.IndexSets</w:t>
       </w:r>
-      <w:proofErr w:type="spellEnd"/>
       <w:r>
         <w:rPr>
           <w:rFonts w:cstheme="minorHAnsi"/>
         </w:rPr>
         <w:t xml:space="preserve"> -&gt; </w:t>
       </w:r>
-      <w:proofErr w:type="spellStart"/>
       <w:r>
         <w:rPr>
           <w:rStyle w:val="IntenseEmphasis"/>
         </w:rPr>
         <w:t>Examine.LuceneEngine.Config.IndexSets</w:t>
       </w:r>
-      <w:proofErr w:type="spellEnd"/>
     </w:p>
     <w:p>
       <w:pPr>
@@ -982,28 +851,24 @@
           <w:rFonts w:cstheme="minorHAnsi"/>
         </w:rPr>
       </w:pPr>
-      <w:proofErr w:type="spellStart"/>
       <w:r>
         <w:rPr>
           <w:rStyle w:val="IntenseEmphasis"/>
         </w:rPr>
         <w:t>UmbracoExamine.DocumentWritingEventArgs</w:t>
       </w:r>
-      <w:proofErr w:type="spellEnd"/>
       <w:r>
         <w:rPr>
           <w:rFonts w:cstheme="minorHAnsi"/>
         </w:rPr>
         <w:t xml:space="preserve"> -&gt; </w:t>
       </w:r>
-      <w:proofErr w:type="spellStart"/>
       <w:r>
         <w:rPr>
           <w:rStyle w:val="IntenseEmphasis"/>
         </w:rPr>
         <w:t>Examine.LuceneEngine.DocumentWritingEventArgs</w:t>
       </w:r>
-      <w:proofErr w:type="spellEnd"/>
     </w:p>
     <w:p>
       <w:pPr>
@@ -1016,28 +881,24 @@
           <w:rFonts w:cstheme="minorHAnsi"/>
         </w:rPr>
       </w:pPr>
-      <w:proofErr w:type="spellStart"/>
       <w:r>
         <w:rPr>
           <w:rStyle w:val="IntenseEmphasis"/>
         </w:rPr>
         <w:t>UmbracoExamine.FileSystemExtensions</w:t>
       </w:r>
-      <w:proofErr w:type="spellEnd"/>
       <w:r>
         <w:rPr>
           <w:rFonts w:cstheme="minorHAnsi"/>
         </w:rPr>
         <w:t xml:space="preserve"> -&gt; </w:t>
       </w:r>
-      <w:proofErr w:type="spellStart"/>
       <w:r>
         <w:rPr>
           <w:rStyle w:val="IntenseEmphasis"/>
         </w:rPr>
         <w:t>Examine.LuceneEngine.FileSystemExtensions</w:t>
       </w:r>
-      <w:proofErr w:type="spellEnd"/>
     </w:p>
     <w:p>
       <w:pPr>
@@ -1050,28 +911,24 @@
           <w:rStyle w:val="IntenseEmphasis"/>
         </w:rPr>
       </w:pPr>
-      <w:proofErr w:type="spellStart"/>
       <w:r>
         <w:rPr>
           <w:rStyle w:val="IntenseEmphasis"/>
         </w:rPr>
         <w:t>UmbracoExamine.IndexerExecutive</w:t>
       </w:r>
-      <w:proofErr w:type="spellEnd"/>
       <w:r>
         <w:rPr>
           <w:rFonts w:cstheme="minorHAnsi"/>
         </w:rPr>
         <w:t xml:space="preserve"> -&gt; </w:t>
       </w:r>
-      <w:proofErr w:type="spellStart"/>
       <w:r>
         <w:rPr>
           <w:rStyle w:val="IntenseEmphasis"/>
         </w:rPr>
         <w:t>Examine.LuceneEngine.IndexerExecutive</w:t>
       </w:r>
-      <w:proofErr w:type="spellEnd"/>
     </w:p>
     <w:p>
       <w:pPr>
@@ -1084,28 +941,24 @@
           <w:rFonts w:cstheme="minorHAnsi"/>
         </w:rPr>
       </w:pPr>
-      <w:proofErr w:type="spellStart"/>
       <w:r>
         <w:rPr>
           <w:rStyle w:val="IntenseEmphasis"/>
         </w:rPr>
         <w:t>UmbracoExamine.IndexerExecutive</w:t>
       </w:r>
-      <w:proofErr w:type="spellEnd"/>
       <w:r>
         <w:rPr>
           <w:rFonts w:cstheme="minorHAnsi"/>
         </w:rPr>
         <w:t xml:space="preserve"> -&gt; </w:t>
       </w:r>
-      <w:proofErr w:type="spellStart"/>
       <w:r>
         <w:rPr>
           <w:rStyle w:val="IntenseEmphasis"/>
         </w:rPr>
         <w:t>Examine.LuceneEngine.IndexerExecutive</w:t>
       </w:r>
-      <w:proofErr w:type="spellEnd"/>
     </w:p>
     <w:p>
       <w:pPr>
@@ -1118,28 +971,24 @@
           <w:rFonts w:cstheme="minorHAnsi"/>
         </w:rPr>
       </w:pPr>
-      <w:proofErr w:type="spellStart"/>
       <w:r>
         <w:rPr>
           <w:rStyle w:val="IntenseEmphasis"/>
         </w:rPr>
         <w:t>UmbracoExamine.SearchResults</w:t>
       </w:r>
-      <w:proofErr w:type="spellEnd"/>
       <w:r>
         <w:rPr>
           <w:rFonts w:cstheme="minorHAnsi"/>
         </w:rPr>
         <w:t xml:space="preserve"> -&gt; </w:t>
       </w:r>
-      <w:proofErr w:type="spellStart"/>
       <w:r>
         <w:rPr>
           <w:rStyle w:val="IntenseEmphasis"/>
         </w:rPr>
         <w:t>Examine.LuceneEngine.SearchResults</w:t>
       </w:r>
-      <w:proofErr w:type="spellEnd"/>
     </w:p>
     <w:p>
       <w:pPr>
@@ -1152,28 +1001,24 @@
           <w:rFonts w:cstheme="minorHAnsi"/>
         </w:rPr>
       </w:pPr>
-      <w:proofErr w:type="spellStart"/>
       <w:r>
         <w:rPr>
           <w:rStyle w:val="IntenseEmphasis"/>
         </w:rPr>
         <w:t>UmbracoExamine.SearchResults</w:t>
       </w:r>
-      <w:proofErr w:type="spellEnd"/>
       <w:r>
         <w:rPr>
           <w:rFonts w:cstheme="minorHAnsi"/>
         </w:rPr>
         <w:t xml:space="preserve"> -&gt; </w:t>
       </w:r>
-      <w:proofErr w:type="spellStart"/>
       <w:r>
         <w:rPr>
           <w:rStyle w:val="IntenseEmphasis"/>
         </w:rPr>
         <w:t>Examine.LuceneEngine.SearchResults</w:t>
       </w:r>
-      <w:proofErr w:type="spellEnd"/>
     </w:p>
     <w:p>
       <w:pPr>
@@ -1186,28 +1031,24 @@
           <w:rFonts w:cstheme="minorHAnsi"/>
         </w:rPr>
       </w:pPr>
-      <w:proofErr w:type="spellStart"/>
       <w:r>
         <w:rPr>
           <w:rStyle w:val="IntenseEmphasis"/>
         </w:rPr>
         <w:t>UmbracoExamine.SerializableDictionary</w:t>
       </w:r>
-      <w:proofErr w:type="spellEnd"/>
       <w:r>
         <w:rPr>
           <w:rFonts w:cstheme="minorHAnsi"/>
         </w:rPr>
         <w:t xml:space="preserve"> -&gt; </w:t>
       </w:r>
-      <w:proofErr w:type="spellStart"/>
       <w:r>
         <w:rPr>
           <w:rStyle w:val="IntenseEmphasis"/>
         </w:rPr>
         <w:t>Examine.LuceneEngine.SerializableDictionary</w:t>
       </w:r>
-      <w:proofErr w:type="spellEnd"/>
     </w:p>
     <w:p>
       <w:pPr>
@@ -1220,28 +1061,24 @@
           <w:rFonts w:cstheme="minorHAnsi"/>
         </w:rPr>
       </w:pPr>
-      <w:proofErr w:type="spellStart"/>
       <w:r>
         <w:rPr>
           <w:rStyle w:val="IntenseEmphasis"/>
         </w:rPr>
         <w:t>UmbracoExamine.SerializableDictionaryExtensions</w:t>
       </w:r>
-      <w:proofErr w:type="spellEnd"/>
       <w:r>
         <w:rPr>
           <w:rFonts w:cstheme="minorHAnsi"/>
         </w:rPr>
         <w:t xml:space="preserve"> -&gt; </w:t>
       </w:r>
-      <w:proofErr w:type="spellStart"/>
       <w:r>
         <w:rPr>
           <w:rStyle w:val="IntenseEmphasis"/>
         </w:rPr>
         <w:t>Examine.LuceneEngine.SerializableDictionaryExtensions</w:t>
       </w:r>
-      <w:proofErr w:type="spellEnd"/>
     </w:p>
     <w:p>
       <w:pPr>
@@ -1254,28 +1091,24 @@
           <w:rFonts w:cstheme="minorHAnsi"/>
         </w:rPr>
       </w:pPr>
-      <w:proofErr w:type="spellStart"/>
       <w:r>
         <w:rPr>
           <w:rStyle w:val="IntenseEmphasis"/>
         </w:rPr>
         <w:t>UmbracoExamine.LinqXmlExtensions</w:t>
       </w:r>
-      <w:proofErr w:type="spellEnd"/>
       <w:r>
         <w:rPr>
           <w:rFonts w:cstheme="minorHAnsi"/>
         </w:rPr>
         <w:t xml:space="preserve"> -&gt; </w:t>
       </w:r>
-      <w:proofErr w:type="spellStart"/>
       <w:r>
         <w:rPr>
           <w:rStyle w:val="IntenseEmphasis"/>
         </w:rPr>
         <w:t>Examine.LuceneEngine.ExamineXmlExtensions</w:t>
       </w:r>
-      <w:proofErr w:type="spellEnd"/>
       <w:r>
         <w:rPr>
           <w:rFonts w:cstheme="minorHAnsi"/>
@@ -1312,28 +1145,24 @@
           <w:rFonts w:cstheme="minorHAnsi"/>
         </w:rPr>
       </w:pPr>
-      <w:proofErr w:type="spellStart"/>
       <w:r>
         <w:rPr>
           <w:rStyle w:val="IntenseEmphasis"/>
         </w:rPr>
         <w:t>UmbIsElement</w:t>
       </w:r>
-      <w:proofErr w:type="spellEnd"/>
       <w:r>
         <w:rPr>
           <w:rFonts w:cstheme="minorHAnsi"/>
         </w:rPr>
         <w:t xml:space="preserve"> -&gt; </w:t>
       </w:r>
-      <w:proofErr w:type="spellStart"/>
       <w:r>
         <w:rPr>
           <w:rStyle w:val="IntenseEmphasis"/>
         </w:rPr>
         <w:t>IsExamineElement</w:t>
       </w:r>
-      <w:proofErr w:type="spellEnd"/>
     </w:p>
     <w:p>
       <w:pPr>
@@ -1346,28 +1175,24 @@
           <w:rFonts w:cstheme="minorHAnsi"/>
         </w:rPr>
       </w:pPr>
-      <w:proofErr w:type="spellStart"/>
       <w:r>
         <w:rPr>
           <w:rStyle w:val="IntenseEmphasis"/>
         </w:rPr>
         <w:t>UmbIsProperty</w:t>
       </w:r>
-      <w:proofErr w:type="spellEnd"/>
       <w:r>
         <w:rPr>
           <w:rFonts w:cstheme="minorHAnsi"/>
         </w:rPr>
         <w:t xml:space="preserve"> -&gt; </w:t>
       </w:r>
-      <w:proofErr w:type="spellStart"/>
       <w:r>
         <w:rPr>
           <w:rStyle w:val="IntenseEmphasis"/>
         </w:rPr>
         <w:t>IsExamineProperty</w:t>
       </w:r>
-      <w:proofErr w:type="spellEnd"/>
     </w:p>
     <w:p>
       <w:pPr>
@@ -1380,28 +1205,24 @@
           <w:rFonts w:cstheme="minorHAnsi"/>
         </w:rPr>
       </w:pPr>
-      <w:proofErr w:type="spellStart"/>
       <w:r>
         <w:rPr>
           <w:rStyle w:val="IntenseEmphasis"/>
         </w:rPr>
         <w:t>UmbNodeTypeAlias</w:t>
       </w:r>
-      <w:proofErr w:type="spellEnd"/>
       <w:r>
         <w:rPr>
           <w:rFonts w:cstheme="minorHAnsi"/>
         </w:rPr>
         <w:t xml:space="preserve"> -&gt; </w:t>
       </w:r>
-      <w:proofErr w:type="spellStart"/>
       <w:r>
         <w:rPr>
           <w:rStyle w:val="IntenseEmphasis"/>
         </w:rPr>
         <w:t>ExamineNodeTypeAlias</w:t>
       </w:r>
-      <w:proofErr w:type="spellEnd"/>
     </w:p>
     <w:p>
       <w:pPr>
@@ -1414,28 +1235,24 @@
           <w:rFonts w:cstheme="minorHAnsi"/>
         </w:rPr>
       </w:pPr>
-      <w:proofErr w:type="spellStart"/>
       <w:r>
         <w:rPr>
           <w:rStyle w:val="IntenseEmphasis"/>
         </w:rPr>
         <w:t>UmbSelectDataValue</w:t>
       </w:r>
-      <w:proofErr w:type="spellEnd"/>
       <w:r>
         <w:rPr>
           <w:rFonts w:cstheme="minorHAnsi"/>
         </w:rPr>
         <w:t xml:space="preserve"> -&gt; </w:t>
       </w:r>
-      <w:proofErr w:type="spellStart"/>
       <w:r>
         <w:rPr>
           <w:rStyle w:val="IntenseEmphasis"/>
         </w:rPr>
         <w:t>SelectExamineDataValue</w:t>
       </w:r>
-      <w:proofErr w:type="spellEnd"/>
     </w:p>
     <w:p>
       <w:pPr>
@@ -1448,28 +1265,24 @@
           <w:rFonts w:cstheme="minorHAnsi"/>
         </w:rPr>
       </w:pPr>
-      <w:proofErr w:type="spellStart"/>
       <w:r>
         <w:rPr>
           <w:rStyle w:val="IntenseEmphasis"/>
         </w:rPr>
         <w:t>UmbSelectPropertyValue</w:t>
       </w:r>
-      <w:proofErr w:type="spellEnd"/>
       <w:r>
         <w:rPr>
           <w:rFonts w:cstheme="minorHAnsi"/>
         </w:rPr>
         <w:t xml:space="preserve"> -&gt; </w:t>
       </w:r>
-      <w:proofErr w:type="spellStart"/>
       <w:r>
         <w:rPr>
           <w:rStyle w:val="IntenseEmphasis"/>
         </w:rPr>
         <w:t>SelectExaminePropertyValue</w:t>
       </w:r>
-      <w:proofErr w:type="spellEnd"/>
     </w:p>
     <w:p>
       <w:pPr>
@@ -1488,14 +1301,12 @@
         </w:rPr>
         <w:t xml:space="preserve">The class </w:t>
       </w:r>
-      <w:proofErr w:type="spellStart"/>
       <w:r>
         <w:rPr>
           <w:rStyle w:val="IntenseEmphasis"/>
         </w:rPr>
         <w:t>UmbracoExamine.Config.UmbracoFieldPolicies</w:t>
       </w:r>
-      <w:proofErr w:type="spellEnd"/>
       <w:r>
         <w:rPr>
           <w:rFonts w:cstheme="minorHAnsi"/>
@@ -1549,21 +1360,7 @@
         <w:rPr>
           <w:rFonts w:cstheme="minorHAnsi"/>
         </w:rPr>
-        <w:t xml:space="preserve">The </w:t>
-      </w:r>
-      <w:proofErr w:type="spellStart"/>
-      <w:r>
-        <w:rPr>
-          <w:rFonts w:cstheme="minorHAnsi"/>
-        </w:rPr>
-        <w:t>Lucene</w:t>
-      </w:r>
-      <w:proofErr w:type="spellEnd"/>
-      <w:r>
-        <w:rPr>
-          <w:rFonts w:cstheme="minorHAnsi"/>
-        </w:rPr>
-        <w:t xml:space="preserve"> engine has been incorporated into Examine.DLL</w:t>
+        <w:t>The Lucene engine has been incorporated into Examine.DLL</w:t>
       </w:r>
     </w:p>
     <w:p>
@@ -1576,28 +1373,24 @@
           <w:rFonts w:cstheme="minorHAnsi"/>
         </w:rPr>
       </w:pPr>
-      <w:proofErr w:type="spellStart"/>
       <w:r>
         <w:rPr>
           <w:rStyle w:val="IntenseEmphasis"/>
         </w:rPr>
         <w:t>UmbracoExamineIndexer</w:t>
       </w:r>
-      <w:proofErr w:type="spellEnd"/>
       <w:r>
         <w:rPr>
           <w:rFonts w:cstheme="minorHAnsi"/>
         </w:rPr>
         <w:t xml:space="preserve"> renamed to </w:t>
       </w:r>
-      <w:proofErr w:type="spellStart"/>
       <w:r>
         <w:rPr>
           <w:rStyle w:val="IntenseEmphasis"/>
         </w:rPr>
         <w:t>UmbracoContentIndexer</w:t>
       </w:r>
-      <w:proofErr w:type="spellEnd"/>
     </w:p>
     <w:p>
       <w:pPr>
@@ -1609,59 +1402,6 @@
           <w:rFonts w:cstheme="minorHAnsi"/>
         </w:rPr>
       </w:pPr>
-    </w:p>
-    <w:p>
-      <w:pPr>
-        <w:pStyle w:val="Heading1"/>
-        <w:rPr>
-          <w:rFonts w:asciiTheme="minorHAnsi" w:hAnsiTheme="minorHAnsi" w:cstheme="minorHAnsi"/>
-        </w:rPr>
-      </w:pPr>
-      <w:r>
-        <w:rPr>
-          <w:rFonts w:asciiTheme="minorHAnsi" w:hAnsiTheme="minorHAnsi" w:cstheme="minorHAnsi"/>
-        </w:rPr>
-        <w:t>Tests</w:t>
-      </w:r>
-    </w:p>
-    <w:p>
-      <w:pPr>
-        <w:rPr>
-          <w:rFonts w:cstheme="minorHAnsi"/>
-        </w:rPr>
-      </w:pPr>
-      <w:r>
-        <w:rPr>
-          <w:rFonts w:cstheme="minorHAnsi"/>
-        </w:rPr>
-        <w:t xml:space="preserve">There </w:t>
-      </w:r>
-      <w:r>
-        <w:rPr>
-          <w:rFonts w:cstheme="minorHAnsi"/>
-        </w:rPr>
-        <w:t>is</w:t>
-      </w:r>
-      <w:r>
-        <w:rPr>
-          <w:rFonts w:cstheme="minorHAnsi"/>
-        </w:rPr>
-        <w:t xml:space="preserve"> currently </w:t>
-      </w:r>
-      <w:r>
-        <w:rPr>
-          <w:rFonts w:cstheme="minorHAnsi"/>
-          <w:b/>
-          <w:bCs/>
-        </w:rPr>
-        <w:t>40</w:t>
-      </w:r>
-      <w:r>
-        <w:rPr>
-          <w:rFonts w:cstheme="minorHAnsi"/>
-        </w:rPr>
-        <w:t xml:space="preserve"> unit tests written and passing for v1.0. </w:t>
-      </w:r>
     </w:p>
     <w:p/>
     <w:sectPr>
@@ -3111,6 +2851,7 @@
   <w:style w:type="character" w:default="1" w:styleId="DefaultParagraphFont">
     <w:name w:val="Default Paragraph Font"/>
     <w:uiPriority w:val="1"/>
+    <w:semiHidden/>
     <w:unhideWhenUsed/>
   </w:style>
   <w:style w:type="table" w:default="1" w:styleId="TableNormal">
@@ -3375,6 +3116,7 @@
   <w:style w:type="character" w:default="1" w:styleId="DefaultParagraphFont">
     <w:name w:val="Default Paragraph Font"/>
     <w:uiPriority w:val="1"/>
+    <w:semiHidden/>
     <w:unhideWhenUsed/>
   </w:style>
   <w:style w:type="table" w:default="1" w:styleId="TableNormal">

</xml_diff>